<commit_message>
updated gtex coloc analysis
</commit_message>
<xml_diff>
--- a/src/Diary_codes.docx
+++ b/src/Diary_codes.docx
@@ -27,13 +27,55 @@
         <w:t xml:space="preserve">Updates </w:t>
       </w:r>
       <w:r>
-        <w:t>scripts for GTEx colocalisation. Worked on the 004_concat_results.R</w:t>
-      </w:r>
-    </w:p>
-    <w:p>
-      <w:r>
-        <w:t>Created a .xlsx file in the src/report/Variant_to_Gene_Tables.xlsx; for tables on V2G analysis. Put a table with colocalisation data: locus, tissue, N_gene_sign/N_gene_tot</w:t>
-      </w:r>
+        <w:t xml:space="preserve">scripts for </w:t>
+      </w:r>
+      <w:proofErr w:type="spellStart"/>
+      <w:r>
+        <w:t>GTEx</w:t>
+      </w:r>
+      <w:proofErr w:type="spellEnd"/>
+      <w:r>
+        <w:t xml:space="preserve"> </w:t>
+      </w:r>
+      <w:proofErr w:type="spellStart"/>
+      <w:r>
+        <w:t>colocalisation</w:t>
+      </w:r>
+      <w:proofErr w:type="spellEnd"/>
+      <w:r>
+        <w:t>. Worked on the 004_concat_</w:t>
+      </w:r>
+      <w:proofErr w:type="gramStart"/>
+      <w:r>
+        <w:t>results.R</w:t>
+      </w:r>
+      <w:proofErr w:type="gramEnd"/>
+    </w:p>
+    <w:p>
+      <w:r>
+        <w:t xml:space="preserve">Created a .xlsx file in the </w:t>
+      </w:r>
+      <w:proofErr w:type="spellStart"/>
+      <w:r>
+        <w:t>src</w:t>
+      </w:r>
+      <w:proofErr w:type="spellEnd"/>
+      <w:r>
+        <w:t xml:space="preserve">/report/Variant_to_Gene_Tables.xlsx; for tables on V2G analysis. Put a table with colocalisation data: locus, tissue, </w:t>
+      </w:r>
+      <w:proofErr w:type="spellStart"/>
+      <w:r>
+        <w:t>N_gene_sign</w:t>
+      </w:r>
+      <w:proofErr w:type="spellEnd"/>
+      <w:r>
+        <w:t>/</w:t>
+      </w:r>
+      <w:proofErr w:type="spellStart"/>
+      <w:r>
+        <w:t>N_gene_tot</w:t>
+      </w:r>
+      <w:proofErr w:type="spellEnd"/>
     </w:p>
     <w:p>
       <w:pPr>
@@ -45,18 +87,70 @@
         <w:rPr>
           <w:color w:val="FF0000"/>
         </w:rPr>
-        <w:t>I still have to modify files for eQTLGen colocalisation</w:t>
-      </w:r>
+        <w:t xml:space="preserve">I still have to modify files for </w:t>
+      </w:r>
+      <w:proofErr w:type="spellStart"/>
       <w:r>
         <w:rPr>
           <w:color w:val="FF0000"/>
         </w:rPr>
-        <w:t>; still to obtain GTExV8 files for Colon_Transverse and Colon_Sigmoid</w:t>
-      </w:r>
-    </w:p>
-    <w:p>
-      <w:r>
-        <w:t>Did colocalisation for ‘Stomach’ and ‘Small_Intestine_Terminal_Ileum’</w:t>
+        <w:t>eQTLGen</w:t>
+      </w:r>
+      <w:proofErr w:type="spellEnd"/>
+      <w:r>
+        <w:rPr>
+          <w:color w:val="FF0000"/>
+        </w:rPr>
+        <w:t xml:space="preserve"> </w:t>
+      </w:r>
+      <w:proofErr w:type="spellStart"/>
+      <w:r>
+        <w:rPr>
+          <w:color w:val="FF0000"/>
+        </w:rPr>
+        <w:t>colocalisation</w:t>
+      </w:r>
+      <w:proofErr w:type="spellEnd"/>
+      <w:r>
+        <w:rPr>
+          <w:color w:val="FF0000"/>
+        </w:rPr>
+        <w:t xml:space="preserve">; still to obtain GTExV8 files for </w:t>
+      </w:r>
+      <w:proofErr w:type="spellStart"/>
+      <w:r>
+        <w:rPr>
+          <w:color w:val="FF0000"/>
+        </w:rPr>
+        <w:t>Colon_Transverse</w:t>
+      </w:r>
+      <w:proofErr w:type="spellEnd"/>
+      <w:r>
+        <w:rPr>
+          <w:color w:val="FF0000"/>
+        </w:rPr>
+        <w:t xml:space="preserve"> and </w:t>
+      </w:r>
+      <w:proofErr w:type="spellStart"/>
+      <w:r>
+        <w:rPr>
+          <w:color w:val="FF0000"/>
+        </w:rPr>
+        <w:t>Colon_Sigmoid</w:t>
+      </w:r>
+      <w:proofErr w:type="spellEnd"/>
+    </w:p>
+    <w:p>
+      <w:r>
+        <w:t>Did colocalisation for ‘Stomach’ and ‘</w:t>
+      </w:r>
+      <w:proofErr w:type="spellStart"/>
+      <w:r>
+        <w:t>Small_Intestine_Terminal_Ileum</w:t>
+      </w:r>
+      <w:proofErr w:type="spellEnd"/>
+      <w:r>
+        <w:t>’</w:t>
       </w:r>
       <w:r>
         <w:t xml:space="preserve"> </w:t>
@@ -100,12 +194,28 @@
     </w:p>
     <w:p>
       <w:r>
-        <w:t>We have OK for using U-BIOPRED eQTL data with genotyped data.</w:t>
-      </w:r>
-    </w:p>
-    <w:p>
-      <w:r>
-        <w:t xml:space="preserve">We have OK for using UBC Lung eQTL data. </w:t>
+        <w:t xml:space="preserve">We have OK for using U-BIOPRED </w:t>
+      </w:r>
+      <w:proofErr w:type="spellStart"/>
+      <w:r>
+        <w:t>eQTL</w:t>
+      </w:r>
+      <w:proofErr w:type="spellEnd"/>
+      <w:r>
+        <w:t xml:space="preserve"> data with genotyped data.</w:t>
+      </w:r>
+    </w:p>
+    <w:p>
+      <w:r>
+        <w:t xml:space="preserve">We have OK for using UBC Lung </w:t>
+      </w:r>
+      <w:proofErr w:type="spellStart"/>
+      <w:r>
+        <w:t>eQTL</w:t>
+      </w:r>
+      <w:proofErr w:type="spellEnd"/>
+      <w:r>
+        <w:t xml:space="preserve"> data. </w:t>
       </w:r>
     </w:p>
     <w:p>
@@ -113,10 +223,23 @@
         <w:t xml:space="preserve">There was an error in the script to run </w:t>
       </w:r>
       <w:r>
-        <w:t xml:space="preserve">colocalisation with GTExV8. So I had to run colocalisation again for ‘Stomach’ and </w:t>
-      </w:r>
-      <w:r>
-        <w:t>‘Small_Intestine_Terminal_Ileum’</w:t>
+        <w:t xml:space="preserve">colocalisation with GTExV8. </w:t>
+      </w:r>
+      <w:proofErr w:type="gramStart"/>
+      <w:r>
+        <w:t>So</w:t>
+      </w:r>
+      <w:proofErr w:type="gramEnd"/>
+      <w:r>
+        <w:t xml:space="preserve"> I had to run colocalisation again for ‘Stomach’ and ‘</w:t>
+      </w:r>
+      <w:proofErr w:type="spellStart"/>
+      <w:r>
+        <w:t>Small_Intestine_Terminal_Ileum</w:t>
+      </w:r>
+      <w:proofErr w:type="spellEnd"/>
+      <w:r>
+        <w:t>’</w:t>
       </w:r>
       <w:r>
         <w:t xml:space="preserve"> </w:t>
@@ -131,13 +254,281 @@
     </w:p>
     <w:p>
       <w:r>
-        <w:t xml:space="preserve">After discussion with team, I do colocalisation only if the eQTL data for the tissue-gene-credset region contains significant association, aka pvalue &lt;= 5x10-6. </w:t>
+        <w:t xml:space="preserve">After discussion with team, I do colocalisation only if the </w:t>
+      </w:r>
+      <w:proofErr w:type="spellStart"/>
+      <w:r>
+        <w:t>eQTL</w:t>
+      </w:r>
+      <w:proofErr w:type="spellEnd"/>
+      <w:r>
+        <w:t xml:space="preserve"> data for the tissue-gene-</w:t>
+      </w:r>
+      <w:proofErr w:type="spellStart"/>
+      <w:r>
+        <w:t>credset</w:t>
+      </w:r>
+      <w:proofErr w:type="spellEnd"/>
+      <w:r>
+        <w:t xml:space="preserve"> region contains significant association, aka </w:t>
+      </w:r>
+      <w:proofErr w:type="spellStart"/>
+      <w:r>
+        <w:t>pvalue</w:t>
+      </w:r>
+      <w:proofErr w:type="spellEnd"/>
+      <w:r>
+        <w:t xml:space="preserve"> &lt;= 5x10-6. </w:t>
       </w:r>
       <w:r>
         <w:sym w:font="Wingdings" w:char="F0E0"/>
       </w:r>
       <w:r>
         <w:t xml:space="preserve"> Updated 003_run_coloc_susie_GTEx.R to integrate this step.</w:t>
+      </w:r>
+    </w:p>
+    <w:p>
+      <w:r>
+        <w:t xml:space="preserve">Update scripts with some quality checks as well on the number of genes analysed, analysed by </w:t>
+      </w:r>
+      <w:proofErr w:type="spellStart"/>
+      <w:r>
+        <w:t>colo</w:t>
+      </w:r>
+      <w:proofErr w:type="spellEnd"/>
+      <w:r>
+        <w:t xml:space="preserve">, analysed by </w:t>
+      </w:r>
+      <w:proofErr w:type="spellStart"/>
+      <w:proofErr w:type="gramStart"/>
+      <w:r>
+        <w:t>coloc.susie</w:t>
+      </w:r>
+      <w:proofErr w:type="spellEnd"/>
+      <w:proofErr w:type="gramEnd"/>
+    </w:p>
+    <w:p>
+      <w:pPr>
+        <w:rPr>
+          <w:b/>
+          <w:bCs/>
+        </w:rPr>
+      </w:pPr>
+      <w:r>
+        <w:rPr>
+          <w:b/>
+          <w:bCs/>
+        </w:rPr>
+        <w:t>24/10/2023</w:t>
+      </w:r>
+    </w:p>
+    <w:p>
+      <w:r>
+        <w:t xml:space="preserve">Add additional checks in the </w:t>
+      </w:r>
+      <w:r>
+        <w:t>colocalisation with GTExV8.</w:t>
+      </w:r>
+    </w:p>
+    <w:p>
+      <w:r>
+        <w:t>Removed the additional checks line form the Var_to_Gene_pipeline.sh and some from 003_run_coloc_susie_GTExV8.R</w:t>
+      </w:r>
+    </w:p>
+    <w:p>
+      <w:r>
+        <w:t xml:space="preserve">Submit </w:t>
+      </w:r>
+      <w:proofErr w:type="spellStart"/>
+      <w:r>
+        <w:t>coloc</w:t>
+      </w:r>
+      <w:proofErr w:type="spellEnd"/>
+      <w:r>
+        <w:t xml:space="preserve"> for GTExV8 </w:t>
+      </w:r>
+      <w:r>
+        <w:t>‘</w:t>
+      </w:r>
+      <w:r>
+        <w:t>Lung</w:t>
+      </w:r>
+      <w:r>
+        <w:t>’</w:t>
+      </w:r>
+      <w:r>
+        <w:t xml:space="preserve">, </w:t>
+      </w:r>
+      <w:r>
+        <w:t>‘</w:t>
+      </w:r>
+      <w:r>
+        <w:t>Small Intestine Terminal Ileum</w:t>
+      </w:r>
+      <w:r>
+        <w:t>’</w:t>
+      </w:r>
+      <w:r>
+        <w:t xml:space="preserve">, </w:t>
+      </w:r>
+      <w:r>
+        <w:t>‘</w:t>
+      </w:r>
+      <w:r>
+        <w:t>Stomach</w:t>
+      </w:r>
+      <w:r>
+        <w:t>’</w:t>
+      </w:r>
+      <w:r>
+        <w:t xml:space="preserve">, </w:t>
+      </w:r>
+      <w:r>
+        <w:t>‘</w:t>
+      </w:r>
+      <w:proofErr w:type="spellStart"/>
+      <w:r>
+        <w:t>Esophagus</w:t>
+      </w:r>
+      <w:proofErr w:type="spellEnd"/>
+      <w:r>
+        <w:t xml:space="preserve"> Muscularis</w:t>
+      </w:r>
+      <w:r>
+        <w:t>’</w:t>
+      </w:r>
+      <w:r>
+        <w:t>.</w:t>
+      </w:r>
+    </w:p>
+    <w:p/>
+    <w:p>
+      <w:pPr>
+        <w:rPr>
+          <w:b/>
+          <w:bCs/>
+        </w:rPr>
+      </w:pPr>
+      <w:r>
+        <w:rPr>
+          <w:b/>
+          <w:bCs/>
+        </w:rPr>
+        <w:t>30/10/2023</w:t>
+      </w:r>
+    </w:p>
+    <w:p>
+      <w:r>
+        <w:t xml:space="preserve">Re-read </w:t>
+      </w:r>
+      <w:r>
+        <w:t xml:space="preserve">the </w:t>
+      </w:r>
+      <w:r>
+        <w:t>report as it is up today, and updated it a little.</w:t>
+      </w:r>
+    </w:p>
+    <w:p>
+      <w:r>
+        <w:t>Put a new check to find if all the genes for each tissue have been analysed.</w:t>
+      </w:r>
+    </w:p>
+    <w:p>
+      <w:r>
+        <w:t xml:space="preserve">Run </w:t>
+      </w:r>
+      <w:proofErr w:type="spellStart"/>
+      <w:r>
+        <w:t>colocalisation</w:t>
+      </w:r>
+      <w:proofErr w:type="spellEnd"/>
+      <w:r>
+        <w:t xml:space="preserve"> for </w:t>
+      </w:r>
+      <w:r>
+        <w:t>'</w:t>
+      </w:r>
+      <w:proofErr w:type="spellStart"/>
+      <w:r>
+        <w:t>Esophagus_Gastroesophageal_Junction</w:t>
+      </w:r>
+      <w:proofErr w:type="spellEnd"/>
+      <w:r>
+        <w:t>'</w:t>
+      </w:r>
+      <w:r>
+        <w:t>, ‘</w:t>
+      </w:r>
+      <w:proofErr w:type="spellStart"/>
+      <w:r>
+        <w:t>Artery_Tibial</w:t>
+      </w:r>
+      <w:proofErr w:type="spellEnd"/>
+      <w:r>
+        <w:t>’,</w:t>
+      </w:r>
+      <w:r>
+        <w:t xml:space="preserve"> ‘</w:t>
+      </w:r>
+      <w:proofErr w:type="spellStart"/>
+      <w:r>
+        <w:t>Artery_Coronary</w:t>
+      </w:r>
+      <w:proofErr w:type="spellEnd"/>
+      <w:r>
+        <w:t>’</w:t>
+      </w:r>
+    </w:p>
+    <w:p>
+      <w:r>
+        <w:rPr>
+          <w:highlight w:val="yellow"/>
+        </w:rPr>
+        <w:t>STILL NEED TO RUN COLOCALISATION FOR ‘ARTERY_AORTA’</w:t>
+      </w:r>
+    </w:p>
+    <w:p>
+      <w:r>
+        <w:rPr>
+          <w:highlight w:val="yellow"/>
+        </w:rPr>
+        <w:t xml:space="preserve">STILL NEED TO CREATE </w:t>
+      </w:r>
+      <w:proofErr w:type="spellStart"/>
+      <w:r>
+        <w:rPr>
+          <w:highlight w:val="yellow"/>
+        </w:rPr>
+        <w:t>eQTL</w:t>
+      </w:r>
+      <w:proofErr w:type="spellEnd"/>
+      <w:r>
+        <w:rPr>
+          <w:highlight w:val="yellow"/>
+        </w:rPr>
+        <w:t xml:space="preserve"> FILES FOR COLON_TRANSVERSE AND COLON_SIGMOID.</w:t>
+      </w:r>
+    </w:p>
+    <w:p>
+      <w:r>
+        <w:rPr>
+          <w:highlight w:val="yellow"/>
+        </w:rPr>
+        <w:t>NEED TO CODE 004_concat_coloc_</w:t>
+      </w:r>
+      <w:proofErr w:type="gramStart"/>
+      <w:r>
+        <w:rPr>
+          <w:highlight w:val="yellow"/>
+        </w:rPr>
+        <w:t>results.R</w:t>
+      </w:r>
+      <w:proofErr w:type="gramEnd"/>
+      <w:r>
+        <w:rPr>
+          <w:highlight w:val="yellow"/>
+        </w:rPr>
+        <w:t xml:space="preserve"> FOR COLOC.SUSIE RESULTS</w:t>
       </w:r>
     </w:p>
     <w:p/>

</xml_diff>

<commit_message>
added codes to extract colocsusie results GTExV8
</commit_message>
<xml_diff>
--- a/src/Diary_codes.docx
+++ b/src/Diary_codes.docx
@@ -27,13 +27,63 @@
         <w:t xml:space="preserve">Updates </w:t>
       </w:r>
       <w:r>
-        <w:t>scripts for GTEx colocalisation. Worked on the 004_concat_results.R</w:t>
-      </w:r>
-    </w:p>
-    <w:p>
-      <w:r>
-        <w:t>Created a .xlsx file in the src/report/Variant_to_Gene_Tables.xlsx; for tables on V2G analysis. Put a table with colocalisation data: locus, tissue, N_gene_sign/N_gene_tot</w:t>
-      </w:r>
+        <w:t xml:space="preserve">scripts for </w:t>
+      </w:r>
+      <w:proofErr w:type="spellStart"/>
+      <w:r>
+        <w:t>GTEx</w:t>
+      </w:r>
+      <w:proofErr w:type="spellEnd"/>
+      <w:r>
+        <w:t xml:space="preserve"> </w:t>
+      </w:r>
+      <w:proofErr w:type="spellStart"/>
+      <w:r>
+        <w:t>colocalisation</w:t>
+      </w:r>
+      <w:proofErr w:type="spellEnd"/>
+      <w:r>
+        <w:t>. Worked on the 004_concat_</w:t>
+      </w:r>
+      <w:proofErr w:type="gramStart"/>
+      <w:r>
+        <w:t>results.R</w:t>
+      </w:r>
+      <w:proofErr w:type="gramEnd"/>
+    </w:p>
+    <w:p>
+      <w:r>
+        <w:t xml:space="preserve">Created a .xlsx file in the </w:t>
+      </w:r>
+      <w:proofErr w:type="spellStart"/>
+      <w:r>
+        <w:t>src</w:t>
+      </w:r>
+      <w:proofErr w:type="spellEnd"/>
+      <w:r>
+        <w:t xml:space="preserve">/report/Variant_to_Gene_Tables.xlsx; for tables on V2G analysis. Put a table with </w:t>
+      </w:r>
+      <w:proofErr w:type="spellStart"/>
+      <w:r>
+        <w:t>colocalisation</w:t>
+      </w:r>
+      <w:proofErr w:type="spellEnd"/>
+      <w:r>
+        <w:t xml:space="preserve"> data: locus, tissue, </w:t>
+      </w:r>
+      <w:proofErr w:type="spellStart"/>
+      <w:r>
+        <w:t>N_gene_sign</w:t>
+      </w:r>
+      <w:proofErr w:type="spellEnd"/>
+      <w:r>
+        <w:t>/</w:t>
+      </w:r>
+      <w:proofErr w:type="spellStart"/>
+      <w:r>
+        <w:t>N_gene_tot</w:t>
+      </w:r>
+      <w:proofErr w:type="spellEnd"/>
     </w:p>
     <w:p>
       <w:pPr>
@@ -45,18 +95,78 @@
         <w:rPr>
           <w:color w:val="FF0000"/>
         </w:rPr>
-        <w:t>I still have to modify files for eQTLGen colocalisation</w:t>
-      </w:r>
+        <w:t xml:space="preserve">I still have to modify files for </w:t>
+      </w:r>
+      <w:proofErr w:type="spellStart"/>
       <w:r>
         <w:rPr>
           <w:color w:val="FF0000"/>
         </w:rPr>
-        <w:t>; still to obtain GTExV8 files for Colon_Transverse and Colon_Sigmoid</w:t>
-      </w:r>
-    </w:p>
-    <w:p>
-      <w:r>
-        <w:t>Did colocalisation for ‘Stomach’ and ‘Small_Intestine_Terminal_Ileum’</w:t>
+        <w:t>eQTLGen</w:t>
+      </w:r>
+      <w:proofErr w:type="spellEnd"/>
+      <w:r>
+        <w:rPr>
+          <w:color w:val="FF0000"/>
+        </w:rPr>
+        <w:t xml:space="preserve"> </w:t>
+      </w:r>
+      <w:proofErr w:type="spellStart"/>
+      <w:r>
+        <w:rPr>
+          <w:color w:val="FF0000"/>
+        </w:rPr>
+        <w:t>colocalisation</w:t>
+      </w:r>
+      <w:proofErr w:type="spellEnd"/>
+      <w:r>
+        <w:rPr>
+          <w:color w:val="FF0000"/>
+        </w:rPr>
+        <w:t xml:space="preserve">; still to obtain GTExV8 files for </w:t>
+      </w:r>
+      <w:proofErr w:type="spellStart"/>
+      <w:r>
+        <w:rPr>
+          <w:color w:val="FF0000"/>
+        </w:rPr>
+        <w:t>Colon_Transverse</w:t>
+      </w:r>
+      <w:proofErr w:type="spellEnd"/>
+      <w:r>
+        <w:rPr>
+          <w:color w:val="FF0000"/>
+        </w:rPr>
+        <w:t xml:space="preserve"> and </w:t>
+      </w:r>
+      <w:proofErr w:type="spellStart"/>
+      <w:r>
+        <w:rPr>
+          <w:color w:val="FF0000"/>
+        </w:rPr>
+        <w:t>Colon_Sigmoid</w:t>
+      </w:r>
+      <w:proofErr w:type="spellEnd"/>
+    </w:p>
+    <w:p>
+      <w:r>
+        <w:t xml:space="preserve">Did </w:t>
+      </w:r>
+      <w:proofErr w:type="spellStart"/>
+      <w:r>
+        <w:t>colocalisation</w:t>
+      </w:r>
+      <w:proofErr w:type="spellEnd"/>
+      <w:r>
+        <w:t xml:space="preserve"> for ‘Stomach’ and ‘</w:t>
+      </w:r>
+      <w:proofErr w:type="spellStart"/>
+      <w:r>
+        <w:t>Small_Intestine_Terminal_Ileum</w:t>
+      </w:r>
+      <w:proofErr w:type="spellEnd"/>
+      <w:r>
+        <w:t>’</w:t>
       </w:r>
       <w:r>
         <w:t xml:space="preserve"> </w:t>
@@ -100,20 +210,65 @@
     </w:p>
     <w:p>
       <w:r>
-        <w:t>We have OK for using U-BIOPRED eQTL data with genotyped data.</w:t>
-      </w:r>
-    </w:p>
-    <w:p>
-      <w:r>
-        <w:t xml:space="preserve">We have OK for using UBC Lung eQTL data. </w:t>
+        <w:t xml:space="preserve">We have OK for using U-BIOPRED </w:t>
+      </w:r>
+      <w:proofErr w:type="spellStart"/>
+      <w:r>
+        <w:t>eQTL</w:t>
+      </w:r>
+      <w:proofErr w:type="spellEnd"/>
+      <w:r>
+        <w:t xml:space="preserve"> data with genotyped data.</w:t>
+      </w:r>
+    </w:p>
+    <w:p>
+      <w:r>
+        <w:t xml:space="preserve">We have OK for using UBC Lung </w:t>
+      </w:r>
+      <w:proofErr w:type="spellStart"/>
+      <w:r>
+        <w:t>eQTL</w:t>
+      </w:r>
+      <w:proofErr w:type="spellEnd"/>
+      <w:r>
+        <w:t xml:space="preserve"> data. </w:t>
       </w:r>
     </w:p>
     <w:p>
       <w:r>
         <w:t xml:space="preserve">There was an error in the script to run </w:t>
       </w:r>
-      <w:r>
-        <w:t>colocalisation with GTExV8. So I had to run colocalisation again for ‘Stomach’ and ‘Small_Intestine_Terminal_Ileum’</w:t>
+      <w:proofErr w:type="spellStart"/>
+      <w:r>
+        <w:t>colocalisation</w:t>
+      </w:r>
+      <w:proofErr w:type="spellEnd"/>
+      <w:r>
+        <w:t xml:space="preserve"> with GTExV8. </w:t>
+      </w:r>
+      <w:proofErr w:type="gramStart"/>
+      <w:r>
+        <w:t>So</w:t>
+      </w:r>
+      <w:proofErr w:type="gramEnd"/>
+      <w:r>
+        <w:t xml:space="preserve"> I had to run </w:t>
+      </w:r>
+      <w:proofErr w:type="spellStart"/>
+      <w:r>
+        <w:t>colocalisation</w:t>
+      </w:r>
+      <w:proofErr w:type="spellEnd"/>
+      <w:r>
+        <w:t xml:space="preserve"> again for ‘Stomach’ and ‘</w:t>
+      </w:r>
+      <w:proofErr w:type="spellStart"/>
+      <w:r>
+        <w:t>Small_Intestine_Terminal_Ileum</w:t>
+      </w:r>
+      <w:proofErr w:type="spellEnd"/>
+      <w:r>
+        <w:t>’</w:t>
       </w:r>
       <w:r>
         <w:t xml:space="preserve"> </w:t>
@@ -128,7 +283,39 @@
     </w:p>
     <w:p>
       <w:r>
-        <w:t xml:space="preserve">After discussion with team, I do colocalisation only if the eQTL data for the tissue-gene-credset region contains significant association, aka pvalue &lt;= 5x10-6. </w:t>
+        <w:t xml:space="preserve">After discussion with team, I do </w:t>
+      </w:r>
+      <w:proofErr w:type="spellStart"/>
+      <w:r>
+        <w:t>colocalisation</w:t>
+      </w:r>
+      <w:proofErr w:type="spellEnd"/>
+      <w:r>
+        <w:t xml:space="preserve"> only if the </w:t>
+      </w:r>
+      <w:proofErr w:type="spellStart"/>
+      <w:r>
+        <w:t>eQTL</w:t>
+      </w:r>
+      <w:proofErr w:type="spellEnd"/>
+      <w:r>
+        <w:t xml:space="preserve"> data for the tissue-gene-</w:t>
+      </w:r>
+      <w:proofErr w:type="spellStart"/>
+      <w:r>
+        <w:t>credset</w:t>
+      </w:r>
+      <w:proofErr w:type="spellEnd"/>
+      <w:r>
+        <w:t xml:space="preserve"> region contains significant association, aka </w:t>
+      </w:r>
+      <w:proofErr w:type="spellStart"/>
+      <w:r>
+        <w:t>pvalue</w:t>
+      </w:r>
+      <w:proofErr w:type="spellEnd"/>
+      <w:r>
+        <w:t xml:space="preserve"> &lt;= 5x10-6. </w:t>
       </w:r>
       <w:r>
         <w:sym w:font="Wingdings" w:char="F0E0"/>
@@ -139,8 +326,23 @@
     </w:p>
     <w:p>
       <w:r>
-        <w:t>Update scripts with some quality checks as well on the number of genes analysed, analysed by colo, analysed by coloc.susie</w:t>
-      </w:r>
+        <w:t xml:space="preserve">Update scripts with some quality checks as well on the number of genes analysed, analysed by </w:t>
+      </w:r>
+      <w:proofErr w:type="spellStart"/>
+      <w:r>
+        <w:t>colo</w:t>
+      </w:r>
+      <w:proofErr w:type="spellEnd"/>
+      <w:r>
+        <w:t xml:space="preserve">, analysed by </w:t>
+      </w:r>
+      <w:proofErr w:type="spellStart"/>
+      <w:proofErr w:type="gramStart"/>
+      <w:r>
+        <w:t>coloc.susie</w:t>
+      </w:r>
+      <w:proofErr w:type="spellEnd"/>
+      <w:proofErr w:type="gramEnd"/>
     </w:p>
     <w:p>
       <w:pPr>
@@ -161,8 +363,13 @@
       <w:r>
         <w:t xml:space="preserve">Add additional checks in the </w:t>
       </w:r>
-      <w:r>
-        <w:t>colocalisation with GTExV8.</w:t>
+      <w:proofErr w:type="spellStart"/>
+      <w:r>
+        <w:t>colocalisation</w:t>
+      </w:r>
+      <w:proofErr w:type="spellEnd"/>
+      <w:r>
+        <w:t xml:space="preserve"> with GTExV8.</w:t>
       </w:r>
     </w:p>
     <w:p>
@@ -172,7 +379,15 @@
     </w:p>
     <w:p>
       <w:r>
-        <w:t xml:space="preserve">Submit coloc for GTExV8 </w:t>
+        <w:t xml:space="preserve">Submit </w:t>
+      </w:r>
+      <w:proofErr w:type="spellStart"/>
+      <w:r>
+        <w:t>coloc</w:t>
+      </w:r>
+      <w:proofErr w:type="spellEnd"/>
+      <w:r>
+        <w:t xml:space="preserve"> for GTExV8 </w:t>
       </w:r>
       <w:r>
         <w:t>‘</w:t>
@@ -213,8 +428,13 @@
       <w:r>
         <w:t>‘</w:t>
       </w:r>
-      <w:r>
-        <w:t>Esophagus Muscularis</w:t>
+      <w:proofErr w:type="spellStart"/>
+      <w:r>
+        <w:t>Esophagus</w:t>
+      </w:r>
+      <w:proofErr w:type="spellEnd"/>
+      <w:r>
+        <w:t xml:space="preserve"> Muscularis</w:t>
       </w:r>
       <w:r>
         <w:t>’</w:t>
@@ -257,26 +477,46 @@
     </w:p>
     <w:p>
       <w:r>
-        <w:t xml:space="preserve">Run colocalisation for </w:t>
-      </w:r>
-      <w:r>
-        <w:t>'Esophagus_Gastroesophageal_Junction'</w:t>
+        <w:t xml:space="preserve">Run </w:t>
+      </w:r>
+      <w:proofErr w:type="spellStart"/>
+      <w:r>
+        <w:t>colocalisation</w:t>
+      </w:r>
+      <w:proofErr w:type="spellEnd"/>
+      <w:r>
+        <w:t xml:space="preserve"> for </w:t>
+      </w:r>
+      <w:r>
+        <w:t>'</w:t>
+      </w:r>
+      <w:proofErr w:type="spellStart"/>
+      <w:r>
+        <w:t>Esophagus_Gastroesophageal_Junction</w:t>
+      </w:r>
+      <w:proofErr w:type="spellEnd"/>
+      <w:r>
+        <w:t>'</w:t>
       </w:r>
       <w:r>
         <w:t>, ‘</w:t>
       </w:r>
+      <w:proofErr w:type="spellStart"/>
       <w:r>
         <w:t>Artery_Tibial</w:t>
       </w:r>
+      <w:proofErr w:type="spellEnd"/>
       <w:r>
         <w:t>’,</w:t>
       </w:r>
       <w:r>
         <w:t xml:space="preserve"> ‘</w:t>
       </w:r>
+      <w:proofErr w:type="spellStart"/>
       <w:r>
         <w:t>Artery_Coronary</w:t>
       </w:r>
+      <w:proofErr w:type="spellEnd"/>
       <w:r>
         <w:t>’</w:t>
       </w:r>
@@ -288,21 +528,61 @@
         </w:rPr>
         <w:t>STILL NEED TO RUN COLOCALISATION FOR ‘ARTERY_AORTA’</w:t>
       </w:r>
+      <w:r>
+        <w:t xml:space="preserve"> -DONE</w:t>
+      </w:r>
+      <w:r>
+        <w:t xml:space="preserve"> 31/10/2023</w:t>
+      </w:r>
     </w:p>
     <w:p>
       <w:r>
         <w:rPr>
           <w:highlight w:val="yellow"/>
         </w:rPr>
-        <w:t>STILL NEED TO CREATE eQTL FILES FOR COLON_TRANSVERSE AND COLON_SIGMOID.</w:t>
-      </w:r>
-    </w:p>
-    <w:p>
+        <w:t xml:space="preserve">STILL NEED TO CREATE </w:t>
+      </w:r>
+      <w:proofErr w:type="spellStart"/>
       <w:r>
         <w:rPr>
           <w:highlight w:val="yellow"/>
         </w:rPr>
-        <w:t>NEED TO CODE 004_concat_coloc_results.R FOR COLOC.SUSIE RESULTS</w:t>
+        <w:t>eQTL</w:t>
+      </w:r>
+      <w:proofErr w:type="spellEnd"/>
+      <w:r>
+        <w:rPr>
+          <w:highlight w:val="yellow"/>
+        </w:rPr>
+        <w:t xml:space="preserve"> FILES FOR COLON_TRANSVERSE AND COLON_SIGMOID.</w:t>
+      </w:r>
+      <w:r>
+        <w:t xml:space="preserve"> -DONE</w:t>
+      </w:r>
+      <w:r>
+        <w:t xml:space="preserve"> 31/10/2023</w:t>
+      </w:r>
+    </w:p>
+    <w:p>
+      <w:r>
+        <w:rPr>
+          <w:highlight w:val="yellow"/>
+        </w:rPr>
+        <w:t>NEED TO CODE 004_concat_coloc_</w:t>
+      </w:r>
+      <w:proofErr w:type="gramStart"/>
+      <w:r>
+        <w:rPr>
+          <w:highlight w:val="yellow"/>
+        </w:rPr>
+        <w:t>results.R</w:t>
+      </w:r>
+      <w:proofErr w:type="gramEnd"/>
+      <w:r>
+        <w:rPr>
+          <w:highlight w:val="yellow"/>
+        </w:rPr>
+        <w:t xml:space="preserve"> FOR COLOC.SUSIE RESULTS</w:t>
       </w:r>
     </w:p>
     <w:p/>
@@ -332,18 +612,47 @@
     </w:p>
     <w:p>
       <w:r>
-        <w:t xml:space="preserve">Run colocalisation for </w:t>
+        <w:t xml:space="preserve">Run </w:t>
+      </w:r>
+      <w:proofErr w:type="spellStart"/>
+      <w:r>
+        <w:t>colocalisation</w:t>
+      </w:r>
+      <w:proofErr w:type="spellEnd"/>
+      <w:r>
+        <w:t xml:space="preserve"> for </w:t>
       </w:r>
       <w:r>
         <w:t>'</w:t>
       </w:r>
-      <w:r>
-        <w:t>Artery_Aorta’</w:t>
-      </w:r>
-    </w:p>
-    <w:p>
-      <w:r>
-        <w:t>Started working on the liftOver of eQTL data, for Colon Transverse and Colon Sigmoid, with script 000_liftover_b38_to_b37_GTExV8.sh, based on Chiara’</w:t>
+      <w:proofErr w:type="spellStart"/>
+      <w:r>
+        <w:t>Artery_Aorta</w:t>
+      </w:r>
+      <w:proofErr w:type="spellEnd"/>
+      <w:r>
+        <w:t>’</w:t>
+      </w:r>
+    </w:p>
+    <w:p>
+      <w:r>
+        <w:t xml:space="preserve">Started working on the </w:t>
+      </w:r>
+      <w:proofErr w:type="spellStart"/>
+      <w:r>
+        <w:t>liftOver</w:t>
+      </w:r>
+      <w:proofErr w:type="spellEnd"/>
+      <w:r>
+        <w:t xml:space="preserve"> of </w:t>
+      </w:r>
+      <w:proofErr w:type="spellStart"/>
+      <w:r>
+        <w:t>eQTL</w:t>
+      </w:r>
+      <w:proofErr w:type="spellEnd"/>
+      <w:r>
+        <w:t xml:space="preserve"> data, for Colon Transverse and Colon Sigmoid, with script 000_liftover_b38_to_b37_GTExV8.sh, based on Chiara’</w:t>
       </w:r>
       <w:r>
         <w:t>s</w:t>
@@ -352,10 +661,34 @@
         <w:t xml:space="preserve"> script.</w:t>
       </w:r>
       <w:r>
-        <w:t xml:space="preserve"> I wanted to use liftOverPlink, but I can’t with bed file only. Excursus: needed to modify the exe file of liftOverPlink for python3 – print command wants parenthesis for the argument.</w:t>
-      </w:r>
-      <w:r>
-        <w:t xml:space="preserve"> I needed to download liftOver, apparently not installed in ALICE3.</w:t>
+        <w:t xml:space="preserve"> I wanted to use </w:t>
+      </w:r>
+      <w:proofErr w:type="spellStart"/>
+      <w:r>
+        <w:t>liftOverPlink</w:t>
+      </w:r>
+      <w:proofErr w:type="spellEnd"/>
+      <w:r>
+        <w:t xml:space="preserve">, but I can’t with bed file only. Excursus: needed to modify the exe file of </w:t>
+      </w:r>
+      <w:proofErr w:type="spellStart"/>
+      <w:r>
+        <w:t>liftOverPlink</w:t>
+      </w:r>
+      <w:proofErr w:type="spellEnd"/>
+      <w:r>
+        <w:t xml:space="preserve"> for python3 – print command wants parenthesis for the argument.</w:t>
+      </w:r>
+      <w:r>
+        <w:t xml:space="preserve"> I needed to download </w:t>
+      </w:r>
+      <w:proofErr w:type="spellStart"/>
+      <w:r>
+        <w:t>liftOver</w:t>
+      </w:r>
+      <w:proofErr w:type="spellEnd"/>
+      <w:r>
+        <w:t>, apparently not installed in ALICE3.</w:t>
       </w:r>
     </w:p>
     <w:p>
@@ -365,7 +698,23 @@
         </w:rPr>
       </w:pPr>
       <w:r>
-        <w:t>So, Chiara explained me that the script 000_liftover_b38_to_b37_GTExV8.sh does the liftOver on all individuals of GTExV8, meanwhile I am interested in European ancestry individuals. So, I have to start from a different set of GTExV8 .parquet data, as downloaded from the website (</w:t>
+        <w:t xml:space="preserve">So, Chiara explained me that the script 000_liftover_b38_to_b37_GTExV8.sh does the </w:t>
+      </w:r>
+      <w:proofErr w:type="spellStart"/>
+      <w:r>
+        <w:t>liftOver</w:t>
+      </w:r>
+      <w:proofErr w:type="spellEnd"/>
+      <w:r>
+        <w:t xml:space="preserve"> on all individuals of GTExV8, meanwhile I am interested in European ancestry individuals. So, I have to start from a different set of GTExV</w:t>
+      </w:r>
+      <w:proofErr w:type="gramStart"/>
+      <w:r>
+        <w:t>8 .parquet</w:t>
+      </w:r>
+      <w:proofErr w:type="gramEnd"/>
+      <w:r>
+        <w:t xml:space="preserve"> data, as downloaded from the website (</w:t>
       </w:r>
       <w:hyperlink r:id="rId4" w:anchor="qtl" w:history="1">
         <w:r>
@@ -382,8 +731,44 @@
         <w:rPr>
           <w:rStyle w:val="ui-provider"/>
         </w:rPr>
-        <w:t>/data/gen1/ACEI/colocalisation_datasets/eQTL/GTeX</w:t>
-      </w:r>
+        <w:t>/data/gen1/ACEI/</w:t>
+      </w:r>
+      <w:proofErr w:type="spellStart"/>
+      <w:r>
+        <w:rPr>
+          <w:rStyle w:val="ui-provider"/>
+        </w:rPr>
+        <w:t>colocalisation_datasets</w:t>
+      </w:r>
+      <w:proofErr w:type="spellEnd"/>
+      <w:r>
+        <w:rPr>
+          <w:rStyle w:val="ui-provider"/>
+        </w:rPr>
+        <w:t>/</w:t>
+      </w:r>
+      <w:proofErr w:type="spellStart"/>
+      <w:r>
+        <w:rPr>
+          <w:rStyle w:val="ui-provider"/>
+        </w:rPr>
+        <w:t>eQTL</w:t>
+      </w:r>
+      <w:proofErr w:type="spellEnd"/>
+      <w:r>
+        <w:rPr>
+          <w:rStyle w:val="ui-provider"/>
+        </w:rPr>
+        <w:t>/</w:t>
+      </w:r>
+      <w:proofErr w:type="spellStart"/>
+      <w:r>
+        <w:rPr>
+          <w:rStyle w:val="ui-provider"/>
+        </w:rPr>
+        <w:t>GTeX</w:t>
+      </w:r>
+      <w:proofErr w:type="spellEnd"/>
     </w:p>
     <w:p>
       <w:pPr>
@@ -395,7 +780,77 @@
         <w:rPr>
           <w:rStyle w:val="ui-provider"/>
         </w:rPr>
-        <w:t>I have to 1)convert hg38 .parquet file into hg38 .gz file; 2)liftOver hg38 .gz file into hg19 .gz file. In this way, I will obtain the same data Kayesha did for the other tissues (</w:t>
+        <w:t xml:space="preserve">I have to </w:t>
+      </w:r>
+      <w:proofErr w:type="gramStart"/>
+      <w:r>
+        <w:rPr>
+          <w:rStyle w:val="ui-provider"/>
+        </w:rPr>
+        <w:t>1)convert</w:t>
+      </w:r>
+      <w:proofErr w:type="gramEnd"/>
+      <w:r>
+        <w:rPr>
+          <w:rStyle w:val="ui-provider"/>
+        </w:rPr>
+        <w:t xml:space="preserve"> hg38 .parquet file into hg38 .</w:t>
+      </w:r>
+      <w:proofErr w:type="spellStart"/>
+      <w:r>
+        <w:rPr>
+          <w:rStyle w:val="ui-provider"/>
+        </w:rPr>
+        <w:t>gz</w:t>
+      </w:r>
+      <w:proofErr w:type="spellEnd"/>
+      <w:r>
+        <w:rPr>
+          <w:rStyle w:val="ui-provider"/>
+        </w:rPr>
+        <w:t xml:space="preserve"> file; 2)</w:t>
+      </w:r>
+      <w:proofErr w:type="spellStart"/>
+      <w:r>
+        <w:rPr>
+          <w:rStyle w:val="ui-provider"/>
+        </w:rPr>
+        <w:t>liftOver</w:t>
+      </w:r>
+      <w:proofErr w:type="spellEnd"/>
+      <w:r>
+        <w:rPr>
+          <w:rStyle w:val="ui-provider"/>
+        </w:rPr>
+        <w:t xml:space="preserve"> hg38 .</w:t>
+      </w:r>
+      <w:proofErr w:type="spellStart"/>
+      <w:r>
+        <w:rPr>
+          <w:rStyle w:val="ui-provider"/>
+        </w:rPr>
+        <w:t>gz</w:t>
+      </w:r>
+      <w:proofErr w:type="spellEnd"/>
+      <w:r>
+        <w:rPr>
+          <w:rStyle w:val="ui-provider"/>
+        </w:rPr>
+        <w:t xml:space="preserve"> file into hg19 .</w:t>
+      </w:r>
+      <w:proofErr w:type="spellStart"/>
+      <w:r>
+        <w:rPr>
+          <w:rStyle w:val="ui-provider"/>
+        </w:rPr>
+        <w:t>gz</w:t>
+      </w:r>
+      <w:proofErr w:type="spellEnd"/>
+      <w:r>
+        <w:rPr>
+          <w:rStyle w:val="ui-provider"/>
+        </w:rPr>
+        <w:t xml:space="preserve"> file. In this way, I will obtain the same data Kayesha did for the other tissues (</w:t>
       </w:r>
       <w:r>
         <w:rPr>
@@ -407,7 +862,14 @@
         <w:rPr>
           <w:rStyle w:val="ui-provider"/>
         </w:rPr>
-        <w:t>${tissue}</w:t>
+        <w:t>${tissue</w:t>
+      </w:r>
+      <w:proofErr w:type="gramStart"/>
+      <w:r>
+        <w:rPr>
+          <w:rStyle w:val="ui-provider"/>
+        </w:rPr>
+        <w:t>}</w:t>
       </w:r>
       <w:r>
         <w:rPr>
@@ -415,6 +877,7 @@
         </w:rPr>
         <w:t>.v8.EUR.allpairs.chr</w:t>
       </w:r>
+      <w:proofErr w:type="gramEnd"/>
       <w:r>
         <w:rPr>
           <w:rStyle w:val="ui-provider"/>
@@ -463,156 +926,669 @@
         <w:rPr>
           <w:rStyle w:val="ui-provider"/>
         </w:rPr>
-        <w:t>_eqtl_gtex_extraction.sh</w:t>
-      </w:r>
-      <w:r>
-        <w:rPr>
-          <w:rStyle w:val="ui-provider"/>
-        </w:rPr>
-        <w:t xml:space="preserve">: </w:t>
-      </w:r>
-      <w:r>
-        <w:rPr>
-          <w:rStyle w:val="ui-provider"/>
-          <w:highlight w:val="yellow"/>
-        </w:rPr>
-        <w:t>ok, problem with chromosome X (segmentation issue ?, need to understand)</w:t>
-      </w:r>
-      <w:r>
-        <w:rPr>
-          <w:rStyle w:val="ui-provider"/>
+        <w:t>_eqtl_gtex_extraction.</w:t>
+      </w:r>
+      <w:r>
+        <w:rPr>
+          <w:rStyle w:val="ui-provider"/>
+        </w:rPr>
+        <w:t xml:space="preserve">sh: ok, problem with chromosome X (segmentation </w:t>
+      </w:r>
+      <w:proofErr w:type="gramStart"/>
+      <w:r>
+        <w:rPr>
+          <w:rStyle w:val="ui-provider"/>
+        </w:rPr>
+        <w:t>issue ?</w:t>
+      </w:r>
+      <w:proofErr w:type="gramEnd"/>
+      <w:r>
+        <w:rPr>
+          <w:rStyle w:val="ui-provider"/>
+        </w:rPr>
+        <w:t>, need to understand)</w:t>
+      </w:r>
+      <w:r>
+        <w:rPr>
+          <w:rStyle w:val="ui-provider"/>
+        </w:rPr>
+        <w:t xml:space="preserve"> **The problem is with</w:t>
+      </w:r>
+      <w:r>
+        <w:rPr>
+          <w:rStyle w:val="ui-provider"/>
+        </w:rPr>
+        <w:t xml:space="preserve"> chromosome 23 or X. Anyway, since I did not analyse the sex chromosome for my GWAS, I did not include it in this analysis as well. So, ok, I did not resolve the issue, but I did not have necessity to do it, so it is fine like this.</w:t>
+      </w:r>
+    </w:p>
+    <w:p>
+      <w:pPr>
+        <w:rPr>
+          <w:rStyle w:val="ui-provider"/>
+        </w:rPr>
+      </w:pPr>
+      <w:r>
+        <w:rPr>
+          <w:rStyle w:val="ui-provider"/>
+        </w:rPr>
+        <w:t xml:space="preserve">Other scripts are: </w:t>
+      </w:r>
+      <w:r>
+        <w:rPr>
+          <w:rStyle w:val="ui-provider"/>
+        </w:rPr>
+        <w:t>000A_eqtl_gtex_</w:t>
+      </w:r>
+      <w:proofErr w:type="gramStart"/>
+      <w:r>
+        <w:rPr>
+          <w:rStyle w:val="ui-provider"/>
+        </w:rPr>
+        <w:t>extraction.R</w:t>
+      </w:r>
+      <w:proofErr w:type="gramEnd"/>
+      <w:r>
+        <w:rPr>
+          <w:rStyle w:val="ui-provider"/>
+        </w:rPr>
+        <w:t xml:space="preserve">; </w:t>
+      </w:r>
+      <w:r>
+        <w:rPr>
+          <w:rStyle w:val="ui-provider"/>
+        </w:rPr>
+        <w:t>000B_eqtl_gtex_liftover.sh</w:t>
+      </w:r>
+      <w:r>
+        <w:rPr>
+          <w:rStyle w:val="ui-provider"/>
+        </w:rPr>
+        <w:t xml:space="preserve">; </w:t>
+      </w:r>
+      <w:r>
+        <w:rPr>
+          <w:rStyle w:val="ui-provider"/>
+        </w:rPr>
+        <w:t>000C_eqtl_gtex_conversion.R</w:t>
+      </w:r>
+    </w:p>
+    <w:p>
+      <w:pPr>
+        <w:rPr>
+          <w:rStyle w:val="ui-provider"/>
+        </w:rPr>
+      </w:pPr>
+      <w:r>
+        <w:rPr>
+          <w:rStyle w:val="ui-provider"/>
+        </w:rPr>
+        <w:t>STILL NEED TO ADD THE SCRIPTS ON THE REPORT AND TO RUN THEM.</w:t>
+      </w:r>
+      <w:r>
+        <w:rPr>
+          <w:rStyle w:val="ui-provider"/>
+        </w:rPr>
+        <w:t xml:space="preserve"> Added </w:t>
+      </w:r>
+      <w:proofErr w:type="gramStart"/>
+      <w:r>
+        <w:rPr>
+          <w:rStyle w:val="ui-provider"/>
+        </w:rPr>
+        <w:t>them !</w:t>
+      </w:r>
+      <w:proofErr w:type="gramEnd"/>
+    </w:p>
+    <w:p>
+      <w:pPr>
+        <w:rPr>
+          <w:rStyle w:val="ui-provider"/>
+        </w:rPr>
+      </w:pPr>
+      <w:r>
+        <w:rPr>
+          <w:rStyle w:val="ui-provider"/>
+        </w:rPr>
+        <w:t>I am obtaining GTExV8 data for Colon and Skin (4 tissues in tot). Colon because multi-ancestry paper used it, Skin because other asthma studies have used it.</w:t>
+      </w:r>
+    </w:p>
+    <w:p>
+      <w:pPr>
+        <w:rPr>
+          <w:rStyle w:val="ui-provider"/>
+        </w:rPr>
+      </w:pPr>
+      <w:r>
+        <w:rPr>
+          <w:rStyle w:val="ui-provider"/>
+        </w:rPr>
+        <w:t xml:space="preserve">Having a look to </w:t>
+      </w:r>
+      <w:proofErr w:type="spellStart"/>
+      <w:r>
+        <w:rPr>
+          <w:rStyle w:val="ui-provider"/>
+        </w:rPr>
+        <w:t>Variant_annotation_FAVOR.R</w:t>
+      </w:r>
+      <w:proofErr w:type="spellEnd"/>
+      <w:r>
+        <w:rPr>
+          <w:rStyle w:val="ui-provider"/>
+        </w:rPr>
+        <w:t xml:space="preserve">: added lines to save </w:t>
+      </w:r>
+      <w:proofErr w:type="spellStart"/>
+      <w:r>
+        <w:rPr>
+          <w:rStyle w:val="ui-provider"/>
+        </w:rPr>
+        <w:t>corrplots</w:t>
+      </w:r>
+      <w:proofErr w:type="spellEnd"/>
+      <w:r>
+        <w:rPr>
+          <w:rStyle w:val="ui-provider"/>
+        </w:rPr>
+        <w:t xml:space="preserve"> for integrative scores, </w:t>
+      </w:r>
+      <w:r>
+        <w:rPr>
+          <w:rStyle w:val="ui-provider"/>
+        </w:rPr>
+        <w:t>and polished gene name – and obtained final list of 40 genes found by functional annotation.</w:t>
+      </w:r>
+    </w:p>
+    <w:p>
+      <w:pPr>
+        <w:rPr>
+          <w:rStyle w:val="ui-provider"/>
+        </w:rPr>
+      </w:pPr>
+      <w:r>
+        <w:rPr>
+          <w:rStyle w:val="ui-provider"/>
+        </w:rPr>
+        <w:t xml:space="preserve">Updated </w:t>
+      </w:r>
+      <w:proofErr w:type="gramStart"/>
+      <w:r>
+        <w:rPr>
+          <w:rStyle w:val="ui-provider"/>
+        </w:rPr>
+        <w:t>the .</w:t>
+      </w:r>
+      <w:proofErr w:type="spellStart"/>
+      <w:r>
+        <w:rPr>
+          <w:rStyle w:val="ui-provider"/>
+        </w:rPr>
+        <w:t>Rmd</w:t>
+      </w:r>
+      <w:proofErr w:type="spellEnd"/>
+      <w:proofErr w:type="gramEnd"/>
+      <w:r>
+        <w:rPr>
+          <w:rStyle w:val="ui-provider"/>
+        </w:rPr>
+        <w:t xml:space="preserve"> with the </w:t>
+      </w:r>
+      <w:proofErr w:type="spellStart"/>
+      <w:r>
+        <w:rPr>
+          <w:rStyle w:val="ui-provider"/>
+        </w:rPr>
+        <w:t>corrplot</w:t>
+      </w:r>
+      <w:proofErr w:type="spellEnd"/>
+      <w:r>
+        <w:rPr>
+          <w:rStyle w:val="ui-provider"/>
+        </w:rPr>
+        <w:t xml:space="preserve"> </w:t>
+      </w:r>
+      <w:r>
+        <w:rPr>
+          <w:rStyle w:val="ui-provider"/>
+        </w:rPr>
+        <w:t xml:space="preserve">and </w:t>
+      </w:r>
+      <w:proofErr w:type="spellStart"/>
+      <w:r>
+        <w:rPr>
+          <w:rStyle w:val="ui-provider"/>
+        </w:rPr>
+        <w:t>venn</w:t>
+      </w:r>
+      <w:proofErr w:type="spellEnd"/>
+      <w:r>
+        <w:rPr>
+          <w:rStyle w:val="ui-provider"/>
+        </w:rPr>
+        <w:t xml:space="preserve"> diagram </w:t>
+      </w:r>
+      <w:r>
+        <w:rPr>
+          <w:rStyle w:val="ui-provider"/>
+        </w:rPr>
+        <w:t>from</w:t>
+      </w:r>
+      <w:r>
+        <w:rPr>
+          <w:rStyle w:val="ui-provider"/>
+        </w:rPr>
+        <w:t xml:space="preserve"> functional</w:t>
+      </w:r>
+      <w:r>
+        <w:rPr>
+          <w:rStyle w:val="ui-provider"/>
+        </w:rPr>
+        <w:t xml:space="preserve"> annotation.</w:t>
+      </w:r>
+    </w:p>
+    <w:p>
+      <w:pPr>
+        <w:rPr>
+          <w:rStyle w:val="ui-provider"/>
+        </w:rPr>
+      </w:pPr>
+      <w:proofErr w:type="gramStart"/>
+      <w:r>
+        <w:rPr>
+          <w:rStyle w:val="ui-provider"/>
+        </w:rPr>
+        <w:t>Obtained .</w:t>
+      </w:r>
+      <w:proofErr w:type="gramEnd"/>
+      <w:r>
+        <w:rPr>
+          <w:rStyle w:val="ui-provider"/>
+        </w:rPr>
+        <w:t xml:space="preserve">hg19.gz GTExV8 </w:t>
+      </w:r>
+      <w:proofErr w:type="spellStart"/>
+      <w:r>
+        <w:rPr>
+          <w:rStyle w:val="ui-provider"/>
+        </w:rPr>
+        <w:t>eQTL</w:t>
+      </w:r>
+      <w:proofErr w:type="spellEnd"/>
+      <w:r>
+        <w:rPr>
+          <w:rStyle w:val="ui-provider"/>
+        </w:rPr>
+        <w:t xml:space="preserve"> files</w:t>
+      </w:r>
+      <w:r>
+        <w:rPr>
+          <w:rStyle w:val="ui-provider"/>
+        </w:rPr>
+        <w:t xml:space="preserve"> for </w:t>
+      </w:r>
+      <w:proofErr w:type="spellStart"/>
+      <w:r>
+        <w:rPr>
+          <w:rStyle w:val="ui-provider"/>
+        </w:rPr>
+        <w:t>Colon_Sigmoid</w:t>
+      </w:r>
+      <w:proofErr w:type="spellEnd"/>
+      <w:r>
+        <w:rPr>
+          <w:rStyle w:val="ui-provider"/>
+        </w:rPr>
+        <w:t xml:space="preserve">, </w:t>
+      </w:r>
+      <w:proofErr w:type="spellStart"/>
+      <w:r>
+        <w:rPr>
+          <w:rStyle w:val="ui-provider"/>
+        </w:rPr>
+        <w:t>Colon_Transverse</w:t>
+      </w:r>
+      <w:proofErr w:type="spellEnd"/>
+      <w:r>
+        <w:rPr>
+          <w:rStyle w:val="ui-provider"/>
+        </w:rPr>
+        <w:t xml:space="preserve">, </w:t>
+      </w:r>
+      <w:proofErr w:type="spellStart"/>
+      <w:r>
+        <w:rPr>
+          <w:rStyle w:val="ui-provider"/>
+        </w:rPr>
+        <w:t>Skin_</w:t>
+      </w:r>
+      <w:r>
+        <w:rPr>
+          <w:rStyle w:val="ui-provider"/>
+        </w:rPr>
+        <w:t>Sun_Exposed_Lower_leg</w:t>
+      </w:r>
+      <w:proofErr w:type="spellEnd"/>
+      <w:r>
+        <w:rPr>
+          <w:rStyle w:val="ui-provider"/>
+        </w:rPr>
+        <w:t xml:space="preserve">, and </w:t>
+      </w:r>
+      <w:proofErr w:type="spellStart"/>
+      <w:r>
+        <w:rPr>
+          <w:rStyle w:val="ui-provider"/>
+        </w:rPr>
+        <w:t>Skin_Not_Sun_Exposed_Suprapubi</w:t>
+      </w:r>
+      <w:r>
+        <w:rPr>
+          <w:rStyle w:val="ui-provider"/>
+        </w:rPr>
+        <w:t>c</w:t>
+      </w:r>
+      <w:proofErr w:type="spellEnd"/>
+      <w:r>
+        <w:rPr>
+          <w:rStyle w:val="ui-provider"/>
+        </w:rPr>
+        <w:t>.</w:t>
+      </w:r>
+    </w:p>
+    <w:p>
+      <w:pPr>
+        <w:rPr>
+          <w:rStyle w:val="ui-provider"/>
+        </w:rPr>
+      </w:pPr>
+      <w:r>
+        <w:rPr>
+          <w:rStyle w:val="ui-provider"/>
+        </w:rPr>
+        <w:t xml:space="preserve">Run </w:t>
+      </w:r>
+      <w:proofErr w:type="spellStart"/>
+      <w:r>
+        <w:rPr>
+          <w:rStyle w:val="ui-provider"/>
+        </w:rPr>
+        <w:t>eQTL</w:t>
+      </w:r>
+      <w:proofErr w:type="spellEnd"/>
+      <w:r>
+        <w:rPr>
+          <w:rStyle w:val="ui-provider"/>
+        </w:rPr>
+        <w:t xml:space="preserve"> </w:t>
+      </w:r>
+      <w:proofErr w:type="spellStart"/>
+      <w:r>
+        <w:rPr>
+          <w:rStyle w:val="ui-provider"/>
+        </w:rPr>
+        <w:t>colocalisation</w:t>
+      </w:r>
+      <w:proofErr w:type="spellEnd"/>
+      <w:r>
+        <w:rPr>
+          <w:rStyle w:val="ui-provider"/>
+        </w:rPr>
+        <w:t xml:space="preserve"> for </w:t>
+      </w:r>
+      <w:proofErr w:type="spellStart"/>
+      <w:r>
+        <w:rPr>
+          <w:rStyle w:val="ui-provider"/>
+        </w:rPr>
+        <w:t>Colon_Sigmoid</w:t>
+      </w:r>
+      <w:proofErr w:type="spellEnd"/>
+      <w:r>
+        <w:rPr>
+          <w:rStyle w:val="ui-provider"/>
+        </w:rPr>
+        <w:t xml:space="preserve">, </w:t>
+      </w:r>
+      <w:proofErr w:type="spellStart"/>
+      <w:r>
+        <w:rPr>
+          <w:rStyle w:val="ui-provider"/>
+        </w:rPr>
+        <w:t>Colon_Transverse</w:t>
+      </w:r>
+      <w:proofErr w:type="spellEnd"/>
+      <w:r>
+        <w:rPr>
+          <w:rStyle w:val="ui-provider"/>
+        </w:rPr>
+        <w:t xml:space="preserve">, </w:t>
+      </w:r>
+      <w:proofErr w:type="spellStart"/>
+      <w:r>
+        <w:rPr>
+          <w:rStyle w:val="ui-provider"/>
+        </w:rPr>
+        <w:t>Skin_</w:t>
+      </w:r>
+      <w:r>
+        <w:rPr>
+          <w:rStyle w:val="ui-provider"/>
+        </w:rPr>
+        <w:t>Sun_Exposed_Lower_leg</w:t>
+      </w:r>
+      <w:proofErr w:type="spellEnd"/>
+      <w:r>
+        <w:rPr>
+          <w:rStyle w:val="ui-provider"/>
+        </w:rPr>
+        <w:t xml:space="preserve">, and </w:t>
+      </w:r>
+      <w:proofErr w:type="spellStart"/>
+      <w:r>
+        <w:rPr>
+          <w:rStyle w:val="ui-provider"/>
+        </w:rPr>
+        <w:t>Skin_Not_Sun_Exposed_Suprapubi</w:t>
+      </w:r>
+      <w:r>
+        <w:rPr>
+          <w:rStyle w:val="ui-provider"/>
+        </w:rPr>
+        <w:t>c</w:t>
+      </w:r>
+      <w:proofErr w:type="spellEnd"/>
+      <w:r>
+        <w:rPr>
+          <w:rStyle w:val="ui-provider"/>
+        </w:rPr>
+        <w:t>.</w:t>
+      </w:r>
+    </w:p>
+    <w:p>
+      <w:pPr>
+        <w:rPr>
+          <w:rStyle w:val="ui-provider"/>
+        </w:rPr>
+      </w:pPr>
+      <w:r>
+        <w:rPr>
+          <w:rStyle w:val="ui-provider"/>
+        </w:rPr>
+        <w:t xml:space="preserve">Obtained list of genes found by </w:t>
+      </w:r>
+      <w:proofErr w:type="spellStart"/>
+      <w:r>
+        <w:rPr>
+          <w:rStyle w:val="ui-provider"/>
+        </w:rPr>
+        <w:t>coloc</w:t>
+      </w:r>
+      <w:proofErr w:type="spellEnd"/>
+      <w:r>
+        <w:rPr>
+          <w:rStyle w:val="ui-provider"/>
+        </w:rPr>
+        <w:t xml:space="preserve"> with GTExV8 </w:t>
+      </w:r>
+      <w:proofErr w:type="spellStart"/>
+      <w:r>
+        <w:rPr>
+          <w:rStyle w:val="ui-provider"/>
+        </w:rPr>
+        <w:t>eQTL</w:t>
+      </w:r>
+      <w:proofErr w:type="spellEnd"/>
+      <w:r>
+        <w:rPr>
+          <w:rStyle w:val="ui-provider"/>
+        </w:rPr>
+        <w:t>.</w:t>
+      </w:r>
+    </w:p>
+    <w:p>
+      <w:r>
+        <w:t>NEED TO CODE 004_concat_coloc_</w:t>
+      </w:r>
+      <w:proofErr w:type="gramStart"/>
+      <w:r>
+        <w:t>results.R</w:t>
+      </w:r>
+      <w:proofErr w:type="gramEnd"/>
+      <w:r>
+        <w:t xml:space="preserve"> FOR COLOC.SUSIE RESULTS</w:t>
+      </w:r>
+    </w:p>
+    <w:p>
+      <w:r>
+        <w:t xml:space="preserve">To find gene symbol for genes found by </w:t>
+      </w:r>
+      <w:proofErr w:type="spellStart"/>
+      <w:r>
+        <w:t>eQTL</w:t>
+      </w:r>
+      <w:proofErr w:type="spellEnd"/>
+      <w:r>
+        <w:t xml:space="preserve"> </w:t>
+      </w:r>
+      <w:proofErr w:type="spellStart"/>
+      <w:r>
+        <w:t>coloc</w:t>
+      </w:r>
+      <w:proofErr w:type="spellEnd"/>
+      <w:r>
+        <w:t xml:space="preserve">, uses the webtool </w:t>
+      </w:r>
+      <w:hyperlink r:id="rId5" w:history="1">
+        <w:r>
+          <w:rPr>
+            <w:rStyle w:val="Hyperlink"/>
+          </w:rPr>
+          <w:t>https://www.biotools.fr/human/ensembl_symbol_converter</w:t>
+        </w:r>
+      </w:hyperlink>
+    </w:p>
+    <w:p>
+      <w:r>
+        <w:lastRenderedPageBreak/>
+        <w:t>I tried with a package on R (gprofiler2) but it does not have info about genes names such as ‘</w:t>
+      </w:r>
+      <w:r>
+        <w:t>AC</w:t>
+      </w:r>
+      <w:r>
+        <w:t xml:space="preserve">’ something, </w:t>
+      </w:r>
+      <w:proofErr w:type="gramStart"/>
+      <w:r>
+        <w:t>e.g.</w:t>
+      </w:r>
+      <w:proofErr w:type="gramEnd"/>
+      <w:r>
+        <w:t xml:space="preserve"> </w:t>
+      </w:r>
+      <w:r>
+        <w:t>AC004466.3</w:t>
+      </w:r>
+    </w:p>
+    <w:p>
+      <w:pPr>
+        <w:rPr>
           <w:b/>
           <w:bCs/>
         </w:rPr>
-        <w:t xml:space="preserve"> </w:t>
-      </w:r>
-      <w:r>
-        <w:rPr>
-          <w:rStyle w:val="ui-provider"/>
+      </w:pPr>
+      <w:r>
+        <w:rPr>
           <w:b/>
           <w:bCs/>
         </w:rPr>
-        <w:t>*</w:t>
-      </w:r>
-      <w:r>
-        <w:rPr>
-          <w:rStyle w:val="ui-provider"/>
-          <w:b/>
-          <w:bCs/>
-        </w:rPr>
-        <w:t>*</w:t>
-      </w:r>
-      <w:r>
-        <w:rPr>
-          <w:rStyle w:val="ui-provider"/>
-        </w:rPr>
-        <w:t>The problem is with chromosome 23 or X. Anyway, since I did not analyse the sex chromosome for my GWAS, I did not include it in this analysis as well. So, ok, I did not resolve the issue, but I did not have necessity to do it, so it is fine like this.</w:t>
-      </w:r>
-    </w:p>
-    <w:p>
-      <w:pPr>
-        <w:rPr>
-          <w:rStyle w:val="ui-provider"/>
-        </w:rPr>
-      </w:pPr>
-      <w:r>
-        <w:rPr>
-          <w:rStyle w:val="ui-provider"/>
-        </w:rPr>
-        <w:t xml:space="preserve">Other scripts are: </w:t>
-      </w:r>
-      <w:r>
-        <w:rPr>
-          <w:rStyle w:val="ui-provider"/>
-        </w:rPr>
-        <w:t>000A_eqtl_gtex_extraction.R</w:t>
-      </w:r>
-      <w:r>
-        <w:rPr>
-          <w:rStyle w:val="ui-provider"/>
-        </w:rPr>
-        <w:t xml:space="preserve">; </w:t>
-      </w:r>
-      <w:r>
-        <w:rPr>
-          <w:rStyle w:val="ui-provider"/>
-        </w:rPr>
-        <w:t>000B_eqtl_gtex_liftover.sh</w:t>
-      </w:r>
-      <w:r>
-        <w:rPr>
-          <w:rStyle w:val="ui-provider"/>
-        </w:rPr>
-        <w:t xml:space="preserve">; </w:t>
-      </w:r>
-      <w:r>
-        <w:rPr>
-          <w:rStyle w:val="ui-provider"/>
-        </w:rPr>
-        <w:t>000C_eqtl_gtex_conversion.R</w:t>
-      </w:r>
-    </w:p>
-    <w:p>
-      <w:pPr>
-        <w:rPr>
-          <w:rStyle w:val="ui-provider"/>
-          <w:highlight w:val="yellow"/>
-        </w:rPr>
-      </w:pPr>
-      <w:r>
-        <w:rPr>
-          <w:rStyle w:val="ui-provider"/>
-          <w:highlight w:val="yellow"/>
-        </w:rPr>
-        <w:t>STILL NEED TO ADD THE SCRIPTS ON THE REPORT AND TO RUN THEM.</w:t>
-      </w:r>
-      <w:r>
-        <w:rPr>
-          <w:rStyle w:val="ui-provider"/>
-          <w:highlight w:val="yellow"/>
-        </w:rPr>
-        <w:t xml:space="preserve"> Added them !</w:t>
-      </w:r>
-    </w:p>
-    <w:p>
-      <w:pPr>
-        <w:rPr>
-          <w:rStyle w:val="ui-provider"/>
-        </w:rPr>
-      </w:pPr>
-      <w:r>
-        <w:rPr>
-          <w:rStyle w:val="ui-provider"/>
-        </w:rPr>
-        <w:t>I am obtaining GTExV8 data for Colon and Skin (4 tissues in tot). Colon because multi-ancestry paper used it, Skin because other asthma studies have used it.</w:t>
-      </w:r>
-    </w:p>
-    <w:p>
-      <w:pPr>
-        <w:rPr>
-          <w:rStyle w:val="ui-provider"/>
-        </w:rPr>
-      </w:pPr>
-      <w:r>
-        <w:rPr>
-          <w:rStyle w:val="ui-provider"/>
-        </w:rPr>
-        <w:t xml:space="preserve">Having a look to Variant_annotation_FAVOR.R: added lines to save corrplots for integrative scores, </w:t>
-      </w:r>
-      <w:r>
-        <w:rPr>
-          <w:rStyle w:val="ui-provider"/>
-          <w:highlight w:val="yellow"/>
-        </w:rPr>
-        <w:t>and TO DO: added lines to polish gene names</w:t>
-      </w:r>
-    </w:p>
-    <w:p>
-      <w:r>
-        <w:rPr>
-          <w:rStyle w:val="ui-provider"/>
-        </w:rPr>
-        <w:t>Updated the .Rmd with the corrplot from annotation.</w:t>
+        <w:t>1/11/2023</w:t>
+      </w:r>
+    </w:p>
+    <w:p>
+      <w:r>
+        <w:t>Coded 004_concat_coloc_</w:t>
+      </w:r>
+      <w:proofErr w:type="gramStart"/>
+      <w:r>
+        <w:t>results.R</w:t>
+      </w:r>
+      <w:proofErr w:type="gramEnd"/>
+      <w:r>
+        <w:t xml:space="preserve"> to extract values for </w:t>
+      </w:r>
+      <w:proofErr w:type="spellStart"/>
+      <w:r>
+        <w:t>coloc.susie</w:t>
+      </w:r>
+      <w:proofErr w:type="spellEnd"/>
+      <w:r>
+        <w:t xml:space="preserve"> with PP.H4.abf &gt; 0.8.</w:t>
+      </w:r>
+      <w:r>
+        <w:t xml:space="preserve"> It was difficult to figure it out how to do </w:t>
+      </w:r>
+      <w:proofErr w:type="gramStart"/>
+      <w:r>
+        <w:t>it !</w:t>
+      </w:r>
+      <w:proofErr w:type="gramEnd"/>
+      <w:r>
+        <w:t xml:space="preserve"> But I managed to do it </w:t>
+      </w:r>
+      <w:r>
+        <w:rPr>
+          <mc:AlternateContent>
+            <mc:Choice Requires="w16se"/>
+            <mc:Fallback>
+              <w:rFonts w:ascii="Segoe UI Emoji" w:eastAsia="Segoe UI Emoji" w:hAnsi="Segoe UI Emoji" w:cs="Segoe UI Emoji"/>
+            </mc:Fallback>
+          </mc:AlternateContent>
+        </w:rPr>
+        <mc:AlternateContent>
+          <mc:Choice Requires="w16se">
+            <w16se:symEx w16se:font="Segoe UI Emoji" w16se:char="1F60A"/>
+          </mc:Choice>
+          <mc:Fallback>
+            <w:t>😊</w:t>
+          </mc:Fallback>
+        </mc:AlternateContent>
+      </w:r>
+    </w:p>
+    <w:p>
+      <w:r>
+        <w:t>I wrote to Ian, Kath and Mike, because I could use the results form Portelli et al.2021 (</w:t>
+      </w:r>
+      <w:hyperlink r:id="rId6" w:history="1">
+        <w:r>
+          <w:rPr>
+            <w:rStyle w:val="Hyperlink"/>
+          </w:rPr>
+          <w:t>https://www.ncbi.nlm.nih.gov/pmc/articles/PMC8974692/</w:t>
+        </w:r>
+      </w:hyperlink>
+      <w:r>
+        <w:t>) in a systematic way in my V2G analysis. Let’s see what they say.</w:t>
       </w:r>
     </w:p>
     <w:p/>

</xml_diff>

<commit_message>
added eqtlGen colocalisation analysis
</commit_message>
<xml_diff>
--- a/src/Diary_codes.docx
+++ b/src/Diary_codes.docx
@@ -823,8 +823,60 @@
       <w:r>
         <w:t>Updated on git the developments of today.</w:t>
       </w:r>
-    </w:p>
-    <w:p/>
+      <w:r>
+        <w:t xml:space="preserve"> It’s good, so: I have finished the analysis with GTExV8 eQTL colocalisation – </w:t>
+      </w:r>
+      <w:r>
+        <w:rPr>
+          <w:highlight w:val="yellow"/>
+        </w:rPr>
+        <w:t xml:space="preserve">STILL NEED TO LOOK INTO WHICH TISSUE AND VARIANTS WERE INVOLVED </w:t>
+      </w:r>
+      <w:r>
+        <w:rPr>
+          <w:highlight w:val="yellow"/>
+        </w:rPr>
+        <w:sym w:font="Wingdings" w:char="F0E0"/>
+      </w:r>
+      <w:r>
+        <w:rPr>
+          <w:highlight w:val="yellow"/>
+        </w:rPr>
+        <w:t xml:space="preserve"> DO IT IN THE REPORT (RESULTS SECTION FOR THIS ANALYSIS).</w:t>
+      </w:r>
+    </w:p>
+    <w:p>
+      <w:r>
+        <w:t>I think I can move into eqtlGen then ! I still have to look into sQTL from GTExV8… let’s see… I also have to draw a line on the amount of analyses I will do!</w:t>
+      </w:r>
+    </w:p>
+    <w:p>
+      <w:r>
+        <w:t>[went to the event on Indian healthy cusine]</w:t>
+      </w:r>
+    </w:p>
+    <w:p>
+      <w:r>
+        <w:t xml:space="preserve">Tidying up </w:t>
+      </w:r>
+      <w:r>
+        <w:t>Vars_to_gene_analysis_tools_data_after_10232023</w:t>
+      </w:r>
+      <w:r>
+        <w:t>.xlsx file. Updated with the analysis done so far.</w:t>
+      </w:r>
+    </w:p>
+    <w:p>
+      <w:r>
+        <w:t>Started modifying 000_run_edit_eQTLGen.R and 000_submit_edit_eQTLGen.sh.</w:t>
+      </w:r>
+      <w:r>
+        <w:t xml:space="preserve"> </w:t>
+      </w:r>
+      <w:r>
+        <w:t>ADD these scripts into Report.Rmd !</w:t>
+      </w:r>
+    </w:p>
     <w:p>
       <w:pPr>
         <w:rPr>
@@ -832,7 +884,152 @@
           <w:bCs/>
         </w:rPr>
       </w:pPr>
-    </w:p>
+      <w:r>
+        <w:rPr>
+          <w:b/>
+          <w:bCs/>
+        </w:rPr>
+        <w:t>02/11/2023</w:t>
+      </w:r>
+    </w:p>
+    <w:p>
+      <w:r>
+        <w:t xml:space="preserve">Ok, </w:t>
+      </w:r>
+      <w:r>
+        <w:t>000_run_edit_eQTLGen.R and 000_submit_edit_eQTLGen.sh</w:t>
+      </w:r>
+      <w:r>
+        <w:t xml:space="preserve"> run successfully. </w:t>
+      </w:r>
+      <w:r>
+        <w:t>Edited</w:t>
+      </w:r>
+      <w:r>
+        <w:t xml:space="preserve"> and run </w:t>
+      </w:r>
+      <w:r>
+        <w:t>001_submit_eqtl_lookup_eQTLGen.sh 001_run_eqtl_lookup_eQTLGen.R</w:t>
+      </w:r>
+      <w:r>
+        <w:t>.</w:t>
+      </w:r>
+    </w:p>
+    <w:p>
+      <w:r>
+        <w:t xml:space="preserve">For </w:t>
+      </w:r>
+      <w:r>
+        <w:t>U-BIOPRED</w:t>
+      </w:r>
+      <w:r>
+        <w:t xml:space="preserve"> and </w:t>
+      </w:r>
+      <w:r>
+        <w:t>UBC Lung eQTL</w:t>
+      </w:r>
+      <w:r>
+        <w:t xml:space="preserve">, I need to do more work. U-BIOPRED, I do not know where the data are. </w:t>
+      </w:r>
+      <w:r>
+        <w:t xml:space="preserve">Which data to use for U-BIOPRED? eQTL with genotyped and RNA-seq data or eQTL with WGS and RNA-seq data ?? </w:t>
+      </w:r>
+    </w:p>
+    <w:p>
+      <w:r>
+        <w:t xml:space="preserve">I think for now, do the colocalisation for GTExV8 cis-eQTL, eqtlGen cis-eQTL. </w:t>
+      </w:r>
+    </w:p>
+    <w:p>
+      <w:r>
+        <w:t>Wait for Jing’s answer on UBC Lung eQTL analysis pipeline.</w:t>
+      </w:r>
+      <w:r>
+        <w:t xml:space="preserve"> </w:t>
+      </w:r>
+      <w:r>
+        <w:sym w:font="Wingdings" w:char="F0E0"/>
+      </w:r>
+      <w:r>
+        <w:t xml:space="preserve"> got scripts for eigenMT, a </w:t>
+      </w:r>
+      <w:r>
+        <w:t>preprocess step to adjust p-value taking into account of LD between variants. Scripts are in src/coloc_UBClung/.</w:t>
+      </w:r>
+    </w:p>
+    <w:p>
+      <w:r>
+        <w:t>Wait for Kath on how to use data for U-BIOPRED for colocalisation analysis</w:t>
+      </w:r>
+    </w:p>
+    <w:p>
+      <w:r>
+        <w:t xml:space="preserve">Code analysis for other variant-to-gene mapping analysis: PoPS, rare variant analysis, pQTL, </w:t>
+      </w:r>
+      <w:r>
+        <w:t>Nearby Mendelian rare disease-genes</w:t>
+      </w:r>
+      <w:r>
+        <w:t xml:space="preserve">, </w:t>
+      </w:r>
+      <w:r>
+        <w:t>Nearby Mouse knockout orthologs genes</w:t>
+      </w:r>
+      <w:r>
+        <w:t>.</w:t>
+      </w:r>
+    </w:p>
+    <w:p>
+      <w:r>
+        <w:t xml:space="preserve">Create </w:t>
+      </w:r>
+      <w:r>
+        <w:t>src/coloc/002_prepare_LDinput_eqtlgen.R</w:t>
+      </w:r>
+      <w:r>
+        <w:t xml:space="preserve"> because I needed the pairs file for eqtlGen. And run it.</w:t>
+      </w:r>
+    </w:p>
+    <w:p>
+      <w:r>
+        <w:t>Added parameters lines in the get_LD.sh for eqtlGen. Run get_LD.sh for eqtlGen.</w:t>
+      </w:r>
+    </w:p>
+    <w:p>
+      <w:r>
+        <w:t xml:space="preserve">Created </w:t>
+      </w:r>
+      <w:r>
+        <w:t>src/coloc/003_run_coloc_susie_eQTLGen.R</w:t>
+      </w:r>
+      <w:r>
+        <w:t xml:space="preserve"> and </w:t>
+      </w:r>
+      <w:r>
+        <w:t>src/coloc/003_submit_coloc_susie_eQTLGen.sh</w:t>
+      </w:r>
+      <w:r>
+        <w:t>.</w:t>
+      </w:r>
+      <w:r>
+        <w:t>and run them</w:t>
+      </w:r>
+      <w:r>
+        <w:t>.</w:t>
+      </w:r>
+      <w:r>
+        <w:t xml:space="preserve"> Added to </w:t>
+      </w:r>
+      <w:r>
+        <w:t>Report.Rmd.</w:t>
+      </w:r>
+    </w:p>
+    <w:p>
+      <w:r>
+        <w:t>Update tables with tissue pair and number of genes for eqtlGen.</w:t>
+      </w:r>
+    </w:p>
+    <w:p/>
     <w:sectPr>
       <w:pgSz w:w="11906" w:h="16838"/>
       <w:pgMar w:top="1440" w:right="1440" w:bottom="1440" w:left="1440" w:header="708" w:footer="708" w:gutter="0"/>
@@ -1297,6 +1494,54 @@
     <w:basedOn w:val="DefaultParagraphFont"/>
     <w:rsid w:val="006F16A4"/>
   </w:style>
+  <w:style w:type="paragraph" w:styleId="HTMLPreformatted">
+    <w:name w:val="HTML Preformatted"/>
+    <w:basedOn w:val="Normal"/>
+    <w:link w:val="HTMLPreformattedChar"/>
+    <w:uiPriority w:val="99"/>
+    <w:unhideWhenUsed/>
+    <w:rsid w:val="00C85772"/>
+    <w:pPr>
+      <w:tabs>
+        <w:tab w:val="left" w:pos="916"/>
+        <w:tab w:val="left" w:pos="1832"/>
+        <w:tab w:val="left" w:pos="2748"/>
+        <w:tab w:val="left" w:pos="3664"/>
+        <w:tab w:val="left" w:pos="4580"/>
+        <w:tab w:val="left" w:pos="5496"/>
+        <w:tab w:val="left" w:pos="6412"/>
+        <w:tab w:val="left" w:pos="7328"/>
+        <w:tab w:val="left" w:pos="8244"/>
+        <w:tab w:val="left" w:pos="9160"/>
+        <w:tab w:val="left" w:pos="10076"/>
+        <w:tab w:val="left" w:pos="10992"/>
+        <w:tab w:val="left" w:pos="11908"/>
+        <w:tab w:val="left" w:pos="12824"/>
+        <w:tab w:val="left" w:pos="13740"/>
+        <w:tab w:val="left" w:pos="14656"/>
+      </w:tabs>
+      <w:spacing w:after="0" w:line="240" w:lineRule="auto"/>
+    </w:pPr>
+    <w:rPr>
+      <w:rFonts w:ascii="Courier New" w:eastAsia="Times New Roman" w:hAnsi="Courier New" w:cs="Courier New"/>
+      <w:sz w:val="20"/>
+      <w:szCs w:val="20"/>
+      <w:lang w:eastAsia="en-GB"/>
+    </w:rPr>
+  </w:style>
+  <w:style w:type="character" w:customStyle="1" w:styleId="HTMLPreformattedChar">
+    <w:name w:val="HTML Preformatted Char"/>
+    <w:basedOn w:val="DefaultParagraphFont"/>
+    <w:link w:val="HTMLPreformatted"/>
+    <w:uiPriority w:val="99"/>
+    <w:rsid w:val="00C85772"/>
+    <w:rPr>
+      <w:rFonts w:ascii="Courier New" w:eastAsia="Times New Roman" w:hAnsi="Courier New" w:cs="Courier New"/>
+      <w:sz w:val="20"/>
+      <w:szCs w:val="20"/>
+      <w:lang w:eastAsia="en-GB"/>
+    </w:rPr>
+  </w:style>
 </w:styles>
 </file>
 

</xml_diff>

<commit_message>
update UBClung coloc and report
</commit_message>
<xml_diff>
--- a/src/Diary_codes.docx
+++ b/src/Diary_codes.docx
@@ -6669,10 +6669,163 @@
         <w:rPr>
           <w:sz w:val="20"/>
           <w:szCs w:val="20"/>
-          <w:highlight w:val="yellow"/>
         </w:rPr>
         <w:t>TO DO: UPDATE REPORT WITH SCRIPTS AND ANALYSIS FOR UBCLUNG!</w:t>
       </w:r>
+    </w:p>
+    <w:p>
+      <w:pPr>
+        <w:rPr>
+          <w:b/>
+          <w:bCs/>
+          <w:sz w:val="20"/>
+          <w:szCs w:val="20"/>
+        </w:rPr>
+      </w:pPr>
+      <w:r>
+        <w:rPr>
+          <w:b/>
+          <w:bCs/>
+          <w:sz w:val="20"/>
+          <w:szCs w:val="20"/>
+        </w:rPr>
+        <w:t>17/11/2023</w:t>
+      </w:r>
+    </w:p>
+    <w:p>
+      <w:pPr>
+        <w:rPr>
+          <w:sz w:val="20"/>
+          <w:szCs w:val="20"/>
+        </w:rPr>
+      </w:pPr>
+      <w:r>
+        <w:rPr>
+          <w:sz w:val="20"/>
+          <w:szCs w:val="20"/>
+        </w:rPr>
+        <w:t xml:space="preserve">Wrote scripts for </w:t>
+      </w:r>
+      <w:proofErr w:type="spellStart"/>
+      <w:r>
+        <w:rPr>
+          <w:sz w:val="20"/>
+          <w:szCs w:val="20"/>
+        </w:rPr>
+        <w:t>colocalisation</w:t>
+      </w:r>
+      <w:proofErr w:type="spellEnd"/>
+      <w:r>
+        <w:rPr>
+          <w:sz w:val="20"/>
+          <w:szCs w:val="20"/>
+        </w:rPr>
+        <w:t xml:space="preserve"> </w:t>
+      </w:r>
+      <w:proofErr w:type="spellStart"/>
+      <w:r>
+        <w:rPr>
+          <w:sz w:val="20"/>
+          <w:szCs w:val="20"/>
+        </w:rPr>
+        <w:t>UBCLung</w:t>
+      </w:r>
+      <w:proofErr w:type="spellEnd"/>
+      <w:r>
+        <w:rPr>
+          <w:sz w:val="20"/>
+          <w:szCs w:val="20"/>
+        </w:rPr>
+        <w:t xml:space="preserve"> </w:t>
+      </w:r>
+      <w:proofErr w:type="spellStart"/>
+      <w:proofErr w:type="gramStart"/>
+      <w:r>
+        <w:rPr>
+          <w:sz w:val="20"/>
+          <w:szCs w:val="20"/>
+        </w:rPr>
+        <w:t>eQTL</w:t>
+      </w:r>
+      <w:proofErr w:type="spellEnd"/>
+      <w:r>
+        <w:rPr>
+          <w:sz w:val="20"/>
+          <w:szCs w:val="20"/>
+        </w:rPr>
+        <w:t xml:space="preserve"> !</w:t>
+      </w:r>
+      <w:proofErr w:type="gramEnd"/>
+      <w:r>
+        <w:rPr>
+          <w:sz w:val="20"/>
+          <w:szCs w:val="20"/>
+        </w:rPr>
+        <w:t xml:space="preserve"> 003_submit_coloc_susie_lung_eQTL.sh and 003_run_</w:t>
+      </w:r>
+      <w:r>
+        <w:rPr>
+          <w:sz w:val="20"/>
+          <w:szCs w:val="20"/>
+        </w:rPr>
+        <w:t xml:space="preserve"> </w:t>
+      </w:r>
+      <w:proofErr w:type="spellStart"/>
+      <w:r>
+        <w:rPr>
+          <w:sz w:val="20"/>
+          <w:szCs w:val="20"/>
+        </w:rPr>
+        <w:t>coloc_susie_lung_eQTL</w:t>
+      </w:r>
+      <w:r>
+        <w:rPr>
+          <w:sz w:val="20"/>
+          <w:szCs w:val="20"/>
+        </w:rPr>
+        <w:t>.r</w:t>
+      </w:r>
+      <w:proofErr w:type="spellEnd"/>
+      <w:r>
+        <w:rPr>
+          <w:sz w:val="20"/>
+          <w:szCs w:val="20"/>
+        </w:rPr>
+        <w:t>, and 004_concat_coloc_susie_</w:t>
+      </w:r>
+      <w:proofErr w:type="gramStart"/>
+      <w:r>
+        <w:rPr>
+          <w:sz w:val="20"/>
+          <w:szCs w:val="20"/>
+        </w:rPr>
+        <w:t>ubclung.R</w:t>
+      </w:r>
+      <w:proofErr w:type="gramEnd"/>
+    </w:p>
+    <w:p>
+      <w:pPr>
+        <w:rPr>
+          <w:sz w:val="20"/>
+          <w:szCs w:val="20"/>
+        </w:rPr>
+      </w:pPr>
+      <w:r>
+        <w:rPr>
+          <w:sz w:val="20"/>
+          <w:szCs w:val="20"/>
+        </w:rPr>
+        <w:t>TO DO: ONCE JOBS FINISHED, RUN 004_concat_coloc_susie_</w:t>
+      </w:r>
+      <w:proofErr w:type="gramStart"/>
+      <w:r>
+        <w:rPr>
+          <w:sz w:val="20"/>
+          <w:szCs w:val="20"/>
+        </w:rPr>
+        <w:t>ubclung.R</w:t>
+      </w:r>
+      <w:proofErr w:type="gramEnd"/>
     </w:p>
     <w:sectPr>
       <w:pgSz w:w="11906" w:h="16838"/>

</xml_diff>

<commit_message>
finishing single rare variants ExWAS
</commit_message>
<xml_diff>
--- a/src/Diary_codes.docx
+++ b/src/Diary_codes.docx
@@ -14756,14 +14756,7 @@
           <w:i/>
           <w:iCs/>
         </w:rPr>
-        <w:t>Application of this depth filter (“90pct10dp”) is consistent across the UKB 200k and UKB 300k WES sets with respect to numbers of variants removed (Table 1).</w:t>
-      </w:r>
-      <w:r>
-        <w:rPr>
-          <w:i/>
-          <w:iCs/>
-        </w:rPr>
-        <w:t>”</w:t>
+        <w:t>Application of this depth filter (“90pct10dp”) is consistent across the UKB 200k and UKB 300k WES sets with respect to numbers of variants removed (Table 1).”</w:t>
       </w:r>
       <w:r>
         <w:rPr>
@@ -16522,36 +16515,205 @@
     <w:p/>
     <w:p>
       <w:r>
+        <w:t xml:space="preserve">Need to merge genes for </w:t>
+      </w:r>
+      <w:proofErr w:type="spellStart"/>
+      <w:r>
+        <w:t>eQTL</w:t>
+      </w:r>
+      <w:proofErr w:type="spellEnd"/>
+      <w:r>
+        <w:t xml:space="preserve"> </w:t>
+      </w:r>
+      <w:proofErr w:type="spellStart"/>
+      <w:r>
+        <w:t>colocalisation</w:t>
+      </w:r>
+      <w:proofErr w:type="spellEnd"/>
+    </w:p>
+    <w:p>
+      <w:r>
+        <w:t xml:space="preserve">For GTExV8 genes, in ensemble, I used an online converter to have the gene symbol </w:t>
+      </w:r>
+      <w:r>
+        <w:t>GTExV8_eQTL_genes</w:t>
+      </w:r>
+      <w:r>
+        <w:t>_symbol table in the var2gene.xlsx file.</w:t>
+      </w:r>
+    </w:p>
+    <w:p/>
+    <w:p>
+      <w:pPr>
+        <w:rPr>
+          <w:b/>
+          <w:bCs/>
+        </w:rPr>
+      </w:pPr>
+      <w:r>
+        <w:rPr>
+          <w:b/>
+          <w:bCs/>
+        </w:rPr>
+        <w:t>30/11/2023</w:t>
+      </w:r>
+    </w:p>
+    <w:p>
+      <w:r>
+        <w:t xml:space="preserve">REGENIE step2 for </w:t>
+      </w:r>
+      <w:proofErr w:type="spellStart"/>
+      <w:r>
+        <w:t>ExWAS</w:t>
+      </w:r>
+      <w:proofErr w:type="spellEnd"/>
+      <w:r>
+        <w:t xml:space="preserve"> worked successfully on the RAP, </w:t>
+      </w:r>
+      <w:proofErr w:type="spellStart"/>
+      <w:proofErr w:type="gramStart"/>
+      <w:r>
+        <w:t>yeee</w:t>
+      </w:r>
+      <w:proofErr w:type="spellEnd"/>
+      <w:r>
+        <w:t xml:space="preserve"> !!</w:t>
+      </w:r>
+      <w:proofErr w:type="gramEnd"/>
+      <w:r>
+        <w:t xml:space="preserve"> Need to understand if I can download the </w:t>
+      </w:r>
+      <w:proofErr w:type="gramStart"/>
+      <w:r>
+        <w:t>all chromosome</w:t>
+      </w:r>
+      <w:proofErr w:type="gramEnd"/>
+      <w:r>
+        <w:t xml:space="preserve"> summary stats – I hope I can!</w:t>
+      </w:r>
+    </w:p>
+    <w:p>
+      <w:r>
+        <w:t xml:space="preserve">Almost finishing with the </w:t>
+      </w:r>
+      <w:proofErr w:type="spellStart"/>
+      <w:r>
+        <w:t>ExWAS</w:t>
+      </w:r>
+      <w:proofErr w:type="spellEnd"/>
+      <w:r>
+        <w:t xml:space="preserve">, in terms of codes for generating the summary stats – </w:t>
+      </w:r>
+      <w:r>
         <w:rPr>
           <w:highlight w:val="yellow"/>
         </w:rPr>
-        <w:t xml:space="preserve">Need to merge genes for </w:t>
-      </w:r>
-      <w:proofErr w:type="spellStart"/>
+        <w:t>need to interpret the results and decide which variants and p-valu</w:t>
+      </w:r>
       <w:r>
         <w:rPr>
           <w:highlight w:val="yellow"/>
         </w:rPr>
-        <w:t>eQTL</w:t>
-      </w:r>
-      <w:proofErr w:type="spellEnd"/>
+        <w:t>e</w:t>
+      </w:r>
       <w:r>
         <w:rPr>
           <w:highlight w:val="yellow"/>
         </w:rPr>
+        <w:t xml:space="preserve"> threshold:</w:t>
+      </w:r>
+      <w:r>
+        <w:rPr>
+          <w:highlight w:val="yellow"/>
+        </w:rPr>
         <w:t xml:space="preserve"> </w:t>
       </w:r>
-      <w:proofErr w:type="spellStart"/>
       <w:r>
         <w:rPr>
           <w:highlight w:val="yellow"/>
         </w:rPr>
-        <w:t>colocalisation</w:t>
-      </w:r>
-      <w:proofErr w:type="spellEnd"/>
-    </w:p>
-    <w:p/>
-    <w:p/>
+        <w:t>MAF &lt; 1% and P &lt; 5 × 10−</w:t>
+      </w:r>
+      <w:proofErr w:type="gramStart"/>
+      <w:r>
+        <w:rPr>
+          <w:highlight w:val="yellow"/>
+        </w:rPr>
+        <w:t>6</w:t>
+      </w:r>
+      <w:r>
+        <w:rPr>
+          <w:highlight w:val="yellow"/>
+        </w:rPr>
+        <w:t xml:space="preserve"> ?</w:t>
+      </w:r>
+      <w:proofErr w:type="gramEnd"/>
+      <w:r>
+        <w:t xml:space="preserve"> </w:t>
+      </w:r>
+    </w:p>
+    <w:p>
+      <w:r>
+        <w:rPr>
+          <w:highlight w:val="yellow"/>
+        </w:rPr>
+        <w:t xml:space="preserve">Run the </w:t>
+      </w:r>
+      <w:proofErr w:type="spellStart"/>
+      <w:r>
+        <w:rPr>
+          <w:highlight w:val="yellow"/>
+        </w:rPr>
+        <w:t>LocusZoom</w:t>
+      </w:r>
+      <w:proofErr w:type="spellEnd"/>
+      <w:r>
+        <w:rPr>
+          <w:highlight w:val="yellow"/>
+        </w:rPr>
+        <w:t xml:space="preserve"> command to have Manhattan Plot on the RAP (cannot download data but I can </w:t>
+      </w:r>
+      <w:r>
+        <w:rPr>
+          <w:highlight w:val="yellow"/>
+        </w:rPr>
+        <w:t>do screenshot of it</w:t>
+      </w:r>
+      <w:r>
+        <w:rPr>
+          <w:highlight w:val="yellow"/>
+        </w:rPr>
+        <w:t>)</w:t>
+      </w:r>
+      <w:r>
+        <w:rPr>
+          <w:highlight w:val="yellow"/>
+        </w:rPr>
+        <w:t>.</w:t>
+      </w:r>
+      <w:r>
+        <w:rPr>
+          <w:highlight w:val="yellow"/>
+        </w:rPr>
+        <w:t xml:space="preserve"> Waiting the </w:t>
+      </w:r>
+      <w:proofErr w:type="gramStart"/>
+      <w:r>
+        <w:rPr>
+          <w:highlight w:val="yellow"/>
+        </w:rPr>
+        <w:t>results !</w:t>
+      </w:r>
+      <w:proofErr w:type="gramEnd"/>
+    </w:p>
+    <w:p>
+      <w:r>
+        <w:rPr>
+          <w:highlight w:val="yellow"/>
+        </w:rPr>
+        <w:t>TO DO rare variant gene-based collapsing analysis on the RAP</w:t>
+      </w:r>
+    </w:p>
     <w:sectPr>
       <w:pgSz w:w="11906" w:h="16838"/>
       <w:pgMar w:top="1440" w:right="1440" w:bottom="1440" w:left="1440" w:header="708" w:footer="708" w:gutter="0"/>

</xml_diff>

<commit_message>
eqtl colocalisation for final credset July2025
</commit_message>
<xml_diff>
--- a/src/Diary_codes.docx
+++ b/src/Diary_codes.docx
@@ -14675,6 +14675,441 @@
         <w:t xml:space="preserve"> locus.</w:t>
       </w:r>
     </w:p>
+    <w:p>
+      <w:pPr>
+        <w:spacing w:after="0"/>
+        <w:rPr>
+          <w:b/>
+          <w:bCs/>
+        </w:rPr>
+      </w:pPr>
+      <w:r>
+        <w:t>While PoPS is running, I am editing the genes_heatmap.R to</w:t>
+      </w:r>
+      <w:r>
+        <w:rPr>
+          <w:b/>
+          <w:bCs/>
+        </w:rPr>
+        <w:t xml:space="preserve"> add genes related to chr 3 rs778801698 and delete genes of the MHC region.</w:t>
+      </w:r>
+      <w:r>
+        <w:rPr>
+          <w:b/>
+          <w:bCs/>
+        </w:rPr>
+        <w:t xml:space="preserve"> More difficult than expected – take it tomorrow morning with a fresher mind !</w:t>
+      </w:r>
+    </w:p>
+    <w:p>
+      <w:pPr>
+        <w:spacing w:after="0"/>
+        <w:rPr>
+          <w:b/>
+          <w:bCs/>
+        </w:rPr>
+      </w:pPr>
+    </w:p>
+    <w:p>
+      <w:pPr>
+        <w:spacing w:after="0"/>
+        <w:rPr>
+          <w:b/>
+          <w:bCs/>
+        </w:rPr>
+      </w:pPr>
+      <w:r>
+        <w:rPr>
+          <w:b/>
+          <w:bCs/>
+        </w:rPr>
+        <w:t>29/05/2024</w:t>
+      </w:r>
+    </w:p>
+    <w:p>
+      <w:pPr>
+        <w:spacing w:after="0"/>
+      </w:pPr>
+      <w:r>
+        <w:t xml:space="preserve">Fresher mind helps !! PoPS results were generated for chromosome 3, I am now pulling out the significant genes from PoPS for this region. </w:t>
+      </w:r>
+      <w:r>
+        <w:sym w:font="Wingdings" w:char="F0E0"/>
+      </w:r>
+      <w:r>
+        <w:t xml:space="preserve"> </w:t>
+      </w:r>
+      <w:r>
+        <w:t>Locus_to_genes_table_chr3_rs778801698.R</w:t>
+      </w:r>
+      <w:r>
+        <w:t xml:space="preserve"> </w:t>
+      </w:r>
+      <w:r>
+        <w:sym w:font="Wingdings" w:char="F0E0"/>
+      </w:r>
+      <w:r>
+        <w:t xml:space="preserve"> genes_heatmap.R !! And then we have the final gene mapping list !! </w:t>
+      </w:r>
+    </w:p>
+    <w:p>
+      <w:pPr>
+        <w:spacing w:after="0"/>
+        <w:rPr>
+          <w:highlight w:val="yellow"/>
+        </w:rPr>
+      </w:pPr>
+      <w:r>
+        <w:t>1</w:t>
+      </w:r>
+      <w:r>
+        <w:rPr>
+          <w:highlight w:val="yellow"/>
+        </w:rPr>
+        <w:t xml:space="preserve">And then locus zoom for chr 3 region !! </w:t>
+      </w:r>
+    </w:p>
+    <w:p>
+      <w:pPr>
+        <w:spacing w:after="0"/>
+        <w:rPr>
+          <w:highlight w:val="yellow"/>
+        </w:rPr>
+      </w:pPr>
+      <w:r>
+        <w:rPr>
+          <w:highlight w:val="yellow"/>
+        </w:rPr>
+        <w:t>2</w:t>
+      </w:r>
+      <w:r>
+        <w:rPr>
+          <w:highlight w:val="yellow"/>
+        </w:rPr>
+        <w:t>And then update report !!</w:t>
+      </w:r>
+    </w:p>
+    <w:p>
+      <w:pPr>
+        <w:spacing w:after="0"/>
+        <w:rPr>
+          <w:highlight w:val="yellow"/>
+        </w:rPr>
+      </w:pPr>
+      <w:r>
+        <w:rPr>
+          <w:highlight w:val="yellow"/>
+        </w:rPr>
+        <w:t>3</w:t>
+      </w:r>
+      <w:r>
+        <w:rPr>
+          <w:highlight w:val="yellow"/>
+        </w:rPr>
+        <w:t>And then update tables !!</w:t>
+      </w:r>
+    </w:p>
+    <w:p>
+      <w:pPr>
+        <w:spacing w:after="0"/>
+      </w:pPr>
+      <w:r>
+        <w:rPr>
+          <w:highlight w:val="yellow"/>
+        </w:rPr>
+        <w:t>4</w:t>
+      </w:r>
+      <w:r>
+        <w:rPr>
+          <w:highlight w:val="yellow"/>
+        </w:rPr>
+        <w:t>And then update results and table in manuscript !!</w:t>
+      </w:r>
+    </w:p>
+    <w:p>
+      <w:pPr>
+        <w:spacing w:after="0"/>
+      </w:pPr>
+    </w:p>
+    <w:p>
+      <w:pPr>
+        <w:spacing w:after="0"/>
+      </w:pPr>
+      <w:r>
+        <w:t>Got final list of genes ! Ok</w:t>
+      </w:r>
+      <w:r>
+        <w:rPr>
+          <w:highlight w:val="yellow"/>
+        </w:rPr>
+        <w:t>, I need to finish to edit the scripts for the region plots !</w:t>
+      </w:r>
+    </w:p>
+    <w:p>
+      <w:pPr>
+        <w:spacing w:after="0"/>
+        <w:rPr>
+          <w:b/>
+          <w:bCs/>
+        </w:rPr>
+      </w:pPr>
+    </w:p>
+    <w:p>
+      <w:pPr>
+        <w:spacing w:after="0"/>
+        <w:rPr>
+          <w:b/>
+          <w:bCs/>
+        </w:rPr>
+      </w:pPr>
+      <w:r>
+        <w:rPr>
+          <w:b/>
+          <w:bCs/>
+        </w:rPr>
+        <w:t>30/05/2024</w:t>
+      </w:r>
+    </w:p>
+    <w:p>
+      <w:pPr>
+        <w:spacing w:after="0"/>
+      </w:pPr>
+      <w:r>
+        <w:t xml:space="preserve">Troubleshooting for regionplot of chr3. Created new script because </w:t>
+      </w:r>
+      <w:r>
+        <w:t>n</w:t>
+      </w:r>
+      <w:r>
+        <w:t>eed to modifty favor columns.</w:t>
+      </w:r>
+    </w:p>
+    <w:p>
+      <w:pPr>
+        <w:spacing w:after="0"/>
+      </w:pPr>
+      <w:r>
+        <w:t xml:space="preserve">OK, modified scripts, added region plot chr3 on the </w:t>
+      </w:r>
+      <w:r>
+        <w:t>folder in R so that Kath can see it.</w:t>
+      </w:r>
+    </w:p>
+    <w:p>
+      <w:pPr>
+        <w:spacing w:after="0"/>
+      </w:pPr>
+      <w:r>
+        <w:t xml:space="preserve">Creating </w:t>
+      </w:r>
+      <w:r>
+        <w:t>src/report/</w:t>
+      </w:r>
+      <w:r>
+        <w:t xml:space="preserve"> </w:t>
+      </w:r>
+      <w:r>
+        <w:t>var2gene_full_noMHC_chr3</w:t>
+      </w:r>
+      <w:r>
+        <w:t>.xlsx</w:t>
+      </w:r>
+    </w:p>
+    <w:p>
+      <w:pPr>
+        <w:spacing w:after="0"/>
+      </w:pPr>
+      <w:r>
+        <w:t>Updated webpage with new report.</w:t>
+      </w:r>
+    </w:p>
+    <w:p>
+      <w:pPr>
+        <w:spacing w:after="0"/>
+      </w:pPr>
+      <w:r>
+        <w:t>1And then locus zoom for chr 3 region !!  done</w:t>
+      </w:r>
+      <w:r>
+        <w:t xml:space="preserve"> </w:t>
+      </w:r>
+    </w:p>
+    <w:p>
+      <w:pPr>
+        <w:spacing w:after="0"/>
+      </w:pPr>
+      <w:r>
+        <w:t>2And then update report !!  done</w:t>
+      </w:r>
+    </w:p>
+    <w:p>
+      <w:pPr>
+        <w:spacing w:after="0"/>
+      </w:pPr>
+      <w:r>
+        <w:t xml:space="preserve">3And then update tables !! done and </w:t>
+      </w:r>
+      <w:r>
+        <w:t xml:space="preserve">copied on </w:t>
+      </w:r>
+      <w:r>
+        <w:t>/data/gen1/UKBiobank_500K/severe_asthma/Noemi_PhD/data/</w:t>
+      </w:r>
+    </w:p>
+    <w:p>
+      <w:pPr>
+        <w:spacing w:after="0"/>
+      </w:pPr>
+      <w:r>
+        <w:t>4And then update results and table in manuscript !!</w:t>
+      </w:r>
+      <w:r>
+        <w:t xml:space="preserve"> </w:t>
+      </w:r>
+      <w:r>
+        <w:t>done.</w:t>
+      </w:r>
+    </w:p>
+    <w:p>
+      <w:pPr>
+        <w:spacing w:after="0"/>
+      </w:pPr>
+    </w:p>
+    <w:p>
+      <w:pPr>
+        <w:spacing w:after="0"/>
+      </w:pPr>
+      <w:r>
+        <w:t xml:space="preserve">Ok, so I concluded the updated analyses: </w:t>
+      </w:r>
+    </w:p>
+    <w:p>
+      <w:pPr>
+        <w:spacing w:after="0"/>
+      </w:pPr>
+      <w:r>
+        <w:t xml:space="preserve">a.Meta-analysis with 6 cohorts – confirmed previous variants, plus replicated </w:t>
+      </w:r>
+      <w:r>
+        <w:t>rs778801698</w:t>
+      </w:r>
+      <w:r>
+        <w:t xml:space="preserve"> chr3 (RBM6 nearest gene);</w:t>
+      </w:r>
+    </w:p>
+    <w:p>
+      <w:pPr>
+        <w:spacing w:after="0"/>
+      </w:pPr>
+      <w:r>
+        <w:t>b.Fine-mapping for chr3 locus; And delete fine-mapping results for MHC region;</w:t>
+      </w:r>
+    </w:p>
+    <w:p>
+      <w:pPr>
+        <w:spacing w:after="0"/>
+      </w:pPr>
+      <w:r>
+        <w:t>c.Variant-to-gene mapping for chr3; And delete variant-to-gene mapping results for MHC region;</w:t>
+      </w:r>
+    </w:p>
+    <w:p>
+      <w:pPr>
+        <w:spacing w:after="0"/>
+      </w:pPr>
+      <w:r>
+        <w:t>d.Update Reports with new results;</w:t>
+      </w:r>
+    </w:p>
+    <w:p>
+      <w:pPr>
+        <w:spacing w:after="0"/>
+      </w:pPr>
+      <w:r>
+        <w:t>c.Updated Manuscript draft with new results.</w:t>
+      </w:r>
+    </w:p>
+    <w:p>
+      <w:pPr>
+        <w:spacing w:after="0"/>
+      </w:pPr>
+    </w:p>
+    <w:p>
+      <w:pPr>
+        <w:spacing w:after="0"/>
+      </w:pPr>
+      <w:r>
+        <w:t>Analyses to do:</w:t>
+      </w:r>
+    </w:p>
+    <w:p>
+      <w:pPr>
+        <w:spacing w:after="0"/>
+      </w:pPr>
+      <w:r>
+        <w:t>Overview of the 111 genes: Biological pathway analyses, gene expression in Ian’s cell lines?</w:t>
+      </w:r>
+    </w:p>
+    <w:p>
+      <w:pPr>
+        <w:spacing w:after="0"/>
+      </w:pPr>
+      <w:r>
+        <w:t>Loci prioritisation based of Open Target to informed discussion</w:t>
+      </w:r>
+    </w:p>
+    <w:p>
+      <w:pPr>
+        <w:spacing w:after="0"/>
+      </w:pPr>
+      <w:r>
+        <w:t>Write the manuscript – To co-authors by 18</w:t>
+      </w:r>
+      <w:r>
+        <w:rPr>
+          <w:vertAlign w:val="superscript"/>
+        </w:rPr>
+        <w:t>th</w:t>
+      </w:r>
+      <w:r>
+        <w:t xml:space="preserve"> of July</w:t>
+      </w:r>
+    </w:p>
+    <w:p>
+      <w:pPr>
+        <w:spacing w:after="0"/>
+      </w:pPr>
+    </w:p>
+    <w:p>
+      <w:pPr>
+        <w:spacing w:after="0"/>
+      </w:pPr>
+      <w:r>
+        <w:t>Placement Nottingham: 1</w:t>
+      </w:r>
+      <w:r>
+        <w:rPr>
+          <w:vertAlign w:val="superscript"/>
+        </w:rPr>
+        <w:t>st</w:t>
+      </w:r>
+      <w:r>
+        <w:t xml:space="preserve"> August</w:t>
+      </w:r>
+      <w:r>
+        <w:t xml:space="preserve"> 2024.</w:t>
+      </w:r>
+    </w:p>
+    <w:p>
+      <w:pPr>
+        <w:spacing w:after="0"/>
+      </w:pPr>
+    </w:p>
+    <w:p>
+      <w:pPr>
+        <w:spacing w:after="0"/>
+      </w:pPr>
+    </w:p>
     <w:sectPr>
       <w:pgSz w:w="11906" w:h="16838"/>
       <w:pgMar w:top="1440" w:right="1440" w:bottom="1440" w:left="1440" w:header="708" w:footer="708" w:gutter="0"/>

</xml_diff>